<commit_message>
Did some minor userfriendly output changes in two classes and added the documentpackage.
</commit_message>
<xml_diff>
--- a/src/documentation/document.docx
+++ b/src/documentation/document.docx
@@ -1,6 +1,6 @@
 
 <file path=word/document.xml><?xml version="1.0" encoding="utf-8"?>
-<w:document xmlns:wpc="http://schemas.microsoft.com/office/word/2010/wordprocessingCanvas" xmlns:cx="http://schemas.microsoft.com/office/drawing/2014/chartex" xmlns:cx1="http://schemas.microsoft.com/office/drawing/2015/9/8/chartex" xmlns:cx2="http://schemas.microsoft.com/office/drawing/2015/10/21/chartex" xmlns:cx3="http://schemas.microsoft.com/office/drawing/2016/5/9/chartex" xmlns:cx4="http://schemas.microsoft.com/office/drawing/2016/5/10/chartex" xmlns:cx5="http://schemas.microsoft.com/office/drawing/2016/5/11/chartex" xmlns:cx6="http://schemas.microsoft.com/office/drawing/2016/5/12/chartex" xmlns:cx7="http://schemas.microsoft.com/office/drawing/2016/5/13/chartex" xmlns:cx8="http://schemas.microsoft.com/office/drawing/2016/5/14/chartex" xmlns:mc="http://schemas.openxmlformats.org/markup-compatibility/2006" xmlns:aink="http://schemas.microsoft.com/office/drawing/2016/ink" xmlns:am3d="http://schemas.microsoft.com/office/drawing/2017/model3d" xmlns:o="urn:schemas-microsoft-com:office:office" xmlns:r="http://schemas.openxmlformats.org/officeDocument/2006/relationships" xmlns:m="http://schemas.openxmlformats.org/officeDocument/2006/math" xmlns:v="urn:schemas-microsoft-com:vml" xmlns:wp14="http://schemas.microsoft.com/office/word/2010/wordprocessingDrawing" xmlns:wp="http://schemas.openxmlformats.org/drawingml/2006/wordprocessingDrawing" xmlns:w10="urn:schemas-microsoft-com:office:word" xmlns:w="http://schemas.openxmlformats.org/wordprocessingml/2006/main" xmlns:w14="http://schemas.microsoft.com/office/word/2010/wordml" xmlns:w15="http://schemas.microsoft.com/office/word/2012/wordml" xmlns:w16cid="http://schemas.microsoft.com/office/word/2016/wordml/cid" xmlns:w16se="http://schemas.microsoft.com/office/word/2015/wordml/symex" xmlns:wpg="http://schemas.microsoft.com/office/word/2010/wordprocessingGroup" xmlns:wpi="http://schemas.microsoft.com/office/word/2010/wordprocessingInk" xmlns:wne="http://schemas.microsoft.com/office/word/2006/wordml" xmlns:wps="http://schemas.microsoft.com/office/word/2010/wordprocessingShape" mc:Ignorable="w14 w15 w16se w16cid wp14">
+<w:document xmlns:wpc="http://schemas.microsoft.com/office/word/2010/wordprocessingCanvas" xmlns:mc="http://schemas.openxmlformats.org/markup-compatibility/2006" xmlns:o="urn:schemas-microsoft-com:office:office" xmlns:r="http://schemas.openxmlformats.org/officeDocument/2006/relationships" xmlns:m="http://schemas.openxmlformats.org/officeDocument/2006/math" xmlns:v="urn:schemas-microsoft-com:vml" xmlns:wp14="http://schemas.microsoft.com/office/word/2010/wordprocessingDrawing" xmlns:wp="http://schemas.openxmlformats.org/drawingml/2006/wordprocessingDrawing" xmlns:w10="urn:schemas-microsoft-com:office:word" xmlns:w="http://schemas.openxmlformats.org/wordprocessingml/2006/main" xmlns:w14="http://schemas.microsoft.com/office/word/2010/wordml" xmlns:wpg="http://schemas.microsoft.com/office/word/2010/wordprocessingGroup" xmlns:wpi="http://schemas.microsoft.com/office/word/2010/wordprocessingInk" xmlns:wne="http://schemas.microsoft.com/office/word/2006/wordml" xmlns:wps="http://schemas.microsoft.com/office/word/2010/wordprocessingShape" mc:Ignorable="w14 wp14">
   <w:background w:color="222831"/>
   <w:body>
     <w:p>
@@ -50,23 +50,7 @@
           <w:sz w:val="48"/>
           <w:szCs w:val="48"/>
         </w:rPr>
-        <w:t>A</w:t>
-      </w:r>
-      <w:r>
-        <w:rPr>
-          <w:color w:val="F2A365"/>
-          <w:sz w:val="48"/>
-          <w:szCs w:val="48"/>
-        </w:rPr>
-        <w:t>rkitektu</w:t>
-      </w:r>
-      <w:r>
-        <w:rPr>
-          <w:color w:val="F2A365"/>
-          <w:sz w:val="48"/>
-          <w:szCs w:val="48"/>
-        </w:rPr>
-        <w:t>ren:</w:t>
+        <w:t>Arkitekturen:</w:t>
       </w:r>
       <w:r>
         <w:br/>
@@ -258,8 +242,8 @@
             <v:path o:extrusionok="f" gradientshapeok="t" o:connecttype="rect"/>
             <o:lock v:ext="edit" aspectratio="t"/>
           </v:shapetype>
-          <v:shape id="_x0000_i1047" type="#_x0000_t75" style="width:519.6pt;height:487.8pt">
-            <v:imagedata r:id="rId5" o:title="Route city - UML"/>
+          <v:shape id="_x0000_i1025" type="#_x0000_t75" style="width:519.7pt;height:487.85pt">
+            <v:imagedata r:id="rId6" o:title="Route city - UML"/>
           </v:shape>
         </w:pict>
       </w:r>
@@ -280,20 +264,12 @@
           <w:sz w:val="48"/>
           <w:szCs w:val="48"/>
         </w:rPr>
-        <w:t>Egen kravställning</w:t>
-      </w:r>
-      <w:r>
-        <w:rPr>
-          <w:color w:val="F2A365"/>
-          <w:sz w:val="48"/>
-          <w:szCs w:val="48"/>
-        </w:rPr>
-        <w:t>:</w:t>
+        <w:t>Egen kravställning:</w:t>
       </w:r>
     </w:p>
     <w:p>
       <w:pPr>
-        <w:pStyle w:val="ListParagraph"/>
+        <w:pStyle w:val="Liststycke"/>
         <w:numPr>
           <w:ilvl w:val="0"/>
           <w:numId w:val="1"/>
@@ -313,7 +289,7 @@
     </w:p>
     <w:p>
       <w:pPr>
-        <w:pStyle w:val="ListParagraph"/>
+        <w:pStyle w:val="Liststycke"/>
         <w:numPr>
           <w:ilvl w:val="0"/>
           <w:numId w:val="1"/>
@@ -347,7 +323,7 @@
     </w:p>
     <w:p>
       <w:pPr>
-        <w:pStyle w:val="ListParagraph"/>
+        <w:pStyle w:val="Liststycke"/>
         <w:numPr>
           <w:ilvl w:val="0"/>
           <w:numId w:val="1"/>
@@ -367,7 +343,7 @@
     </w:p>
     <w:p>
       <w:pPr>
-        <w:pStyle w:val="ListParagraph"/>
+        <w:pStyle w:val="Liststycke"/>
         <w:numPr>
           <w:ilvl w:val="0"/>
           <w:numId w:val="1"/>
@@ -435,7 +411,51 @@
           <w:sz w:val="48"/>
           <w:szCs w:val="48"/>
         </w:rPr>
-        <w:t>K</w:t>
+        <w:t>Kvalitetssäkra arbetet:</w:t>
+      </w:r>
+    </w:p>
+    <w:p>
+      <w:pPr>
+        <w:rPr>
+          <w:sz w:val="24"/>
+          <w:szCs w:val="24"/>
+        </w:rPr>
+      </w:pPr>
+      <w:r>
+        <w:rPr>
+          <w:sz w:val="24"/>
+          <w:szCs w:val="24"/>
+        </w:rPr>
+        <w:t>För att kvalitetssäkra vårt arbete arbetade vi enligt TDD, frågade projektbeställaren när vi var osäkra på något och testade projektet med nedanstående tester.</w:t>
+      </w:r>
+      <w:r>
+        <w:rPr>
+          <w:sz w:val="24"/>
+          <w:szCs w:val="24"/>
+        </w:rPr>
+        <w:br/>
+      </w:r>
+      <w:r>
+        <w:rPr>
+          <w:sz w:val="24"/>
+          <w:szCs w:val="24"/>
+        </w:rPr>
+        <w:t xml:space="preserve">För att ytterligare kvalitetssäkra programmet har vi allteftersom vi byggt metoderna refaktorerat och behövde således inte refaktorera så mycket i efterhand. Vi analyserade koden och justerade då en del detaljer som exempelvis finalvariabler och staticvariabler. </w:t>
+      </w:r>
+    </w:p>
+    <w:p>
+      <w:pPr>
+        <w:rPr>
+          <w:sz w:val="24"/>
+          <w:szCs w:val="24"/>
+        </w:rPr>
+      </w:pPr>
+      <w:r>
+        <w:rPr>
+          <w:sz w:val="24"/>
+          <w:szCs w:val="24"/>
+        </w:rPr>
+        <w:br/>
       </w:r>
       <w:r>
         <w:rPr>
@@ -443,7 +463,7 @@
           <w:sz w:val="48"/>
           <w:szCs w:val="48"/>
         </w:rPr>
-        <w:t>valitetssäkra</w:t>
+        <w:t xml:space="preserve">- </w:t>
       </w:r>
       <w:r>
         <w:rPr>
@@ -451,88 +471,12 @@
           <w:sz w:val="48"/>
           <w:szCs w:val="48"/>
         </w:rPr>
-        <w:t xml:space="preserve"> arbetet:</w:t>
+        <w:t>Testerna:</w:t>
       </w:r>
     </w:p>
     <w:p>
       <w:pPr>
-        <w:rPr>
-          <w:sz w:val="24"/>
-          <w:szCs w:val="24"/>
-        </w:rPr>
-      </w:pPr>
-      <w:r>
-        <w:rPr>
-          <w:sz w:val="24"/>
-          <w:szCs w:val="24"/>
-        </w:rPr>
-        <w:t>För att kvalitetssäkra vårt arbete arbetade vi enligt TDD, frågade projektbeställaren när vi var osäkra på något och testade projektet med nedanstående tester.</w:t>
-      </w:r>
-      <w:r>
-        <w:rPr>
-          <w:sz w:val="24"/>
-          <w:szCs w:val="24"/>
-        </w:rPr>
-        <w:br/>
-      </w:r>
-      <w:r>
-        <w:rPr>
-          <w:sz w:val="24"/>
-          <w:szCs w:val="24"/>
-        </w:rPr>
-        <w:t xml:space="preserve">För att ytterligare kvalitetssäkra programmet har vi allteftersom vi byggt metoderna refaktorerat och behövde således inte refaktorera så mycket i efterhand. Vi analyserade koden och justerade då en del detaljer som exempelvis finalvariabler och staticvariabler. </w:t>
-      </w:r>
-    </w:p>
-    <w:p>
-      <w:pPr>
-        <w:rPr>
-          <w:sz w:val="24"/>
-          <w:szCs w:val="24"/>
-        </w:rPr>
-      </w:pPr>
-      <w:r>
-        <w:rPr>
-          <w:sz w:val="24"/>
-          <w:szCs w:val="24"/>
-        </w:rPr>
-        <w:br/>
-      </w:r>
-      <w:r>
-        <w:rPr>
-          <w:color w:val="F2A365"/>
-          <w:sz w:val="48"/>
-          <w:szCs w:val="48"/>
-        </w:rPr>
-        <w:t xml:space="preserve">- </w:t>
-      </w:r>
-      <w:r>
-        <w:rPr>
-          <w:color w:val="F2A365"/>
-          <w:sz w:val="48"/>
-          <w:szCs w:val="48"/>
-        </w:rPr>
-        <w:t>T</w:t>
-      </w:r>
-      <w:r>
-        <w:rPr>
-          <w:color w:val="F2A365"/>
-          <w:sz w:val="48"/>
-          <w:szCs w:val="48"/>
-        </w:rPr>
-        <w:t>ester</w:t>
-      </w:r>
-      <w:r>
-        <w:rPr>
-          <w:color w:val="F2A365"/>
-          <w:sz w:val="48"/>
-          <w:szCs w:val="48"/>
-        </w:rPr>
-        <w:t>na:</w:t>
-      </w:r>
-    </w:p>
-    <w:p>
-      <w:pPr>
-        <w:pStyle w:val="ListParagraph"/>
+        <w:pStyle w:val="Liststycke"/>
         <w:numPr>
           <w:ilvl w:val="0"/>
           <w:numId w:val="2"/>
@@ -606,7 +550,7 @@
     </w:p>
     <w:p>
       <w:pPr>
-        <w:pStyle w:val="ListParagraph"/>
+        <w:pStyle w:val="Liststycke"/>
         <w:numPr>
           <w:ilvl w:val="0"/>
           <w:numId w:val="2"/>
@@ -655,21 +599,95 @@
           <w:sz w:val="24"/>
           <w:szCs w:val="24"/>
         </w:rPr>
-        <w:t>Vi gjorde ett användartest genom att låta några närstående testa programmet. Detta lyckades bra</w:t>
-      </w:r>
-      <w:r>
-        <w:rPr>
-          <w:sz w:val="24"/>
-          <w:szCs w:val="24"/>
-        </w:rPr>
-        <w:t xml:space="preserve"> då en flicka på 10 år kunde hyfsat förstå programmet och även kunna läsa i matrisen vilka hållplatser som var ihopkopplade. Saker som </w:t>
-      </w:r>
-      <w:r>
-        <w:rPr>
-          <w:sz w:val="24"/>
-          <w:szCs w:val="24"/>
-        </w:rPr>
-        <w:t xml:space="preserve">ändå upptäcktes var att det inte stod ”press enter” i menyn och att det inte stod en förklaring att det var bussbyten som kom fram efter sökning(även om detta förstods av just denna användare). Saker vi själva upptäckte när vi testade var </w:t>
+        <w:t xml:space="preserve">Vi gjorde ett användartest genom att låta </w:t>
+      </w:r>
+      <w:r>
+        <w:rPr>
+          <w:sz w:val="24"/>
+          <w:szCs w:val="24"/>
+        </w:rPr>
+        <w:t>en 10-åring</w:t>
+      </w:r>
+      <w:r>
+        <w:rPr>
+          <w:sz w:val="24"/>
+          <w:szCs w:val="24"/>
+        </w:rPr>
+        <w:t xml:space="preserve"> testa programmet. Detta lyckades bra</w:t>
+      </w:r>
+      <w:r>
+        <w:rPr>
+          <w:sz w:val="24"/>
+          <w:szCs w:val="24"/>
+        </w:rPr>
+        <w:t xml:space="preserve"> </w:t>
+      </w:r>
+      <w:r>
+        <w:rPr>
+          <w:sz w:val="24"/>
+          <w:szCs w:val="24"/>
+        </w:rPr>
+        <w:t xml:space="preserve">och användaren </w:t>
+      </w:r>
+      <w:r>
+        <w:rPr>
+          <w:sz w:val="24"/>
+          <w:szCs w:val="24"/>
+        </w:rPr>
+        <w:t xml:space="preserve">kunde hyfsat </w:t>
+      </w:r>
+      <w:r>
+        <w:rPr>
+          <w:sz w:val="24"/>
+          <w:szCs w:val="24"/>
+        </w:rPr>
+        <w:t xml:space="preserve">väl </w:t>
+      </w:r>
+      <w:bookmarkStart w:id="0" w:name="_GoBack"/>
+      <w:bookmarkEnd w:id="0"/>
+      <w:r>
+        <w:rPr>
+          <w:sz w:val="24"/>
+          <w:szCs w:val="24"/>
+        </w:rPr>
+        <w:t xml:space="preserve">förstå programmet och även kunna läsa i matrisen vilka hållplatser som var ihopkopplade. </w:t>
+      </w:r>
+      <w:r>
+        <w:rPr>
+          <w:sz w:val="24"/>
+          <w:szCs w:val="24"/>
+        </w:rPr>
+        <w:t>En sak</w:t>
+      </w:r>
+      <w:r>
+        <w:rPr>
+          <w:sz w:val="24"/>
+          <w:szCs w:val="24"/>
+        </w:rPr>
+        <w:t xml:space="preserve"> som </w:t>
+      </w:r>
+      <w:r>
+        <w:rPr>
+          <w:sz w:val="24"/>
+          <w:szCs w:val="24"/>
+        </w:rPr>
+        <w:t xml:space="preserve">ändå upptäcktes var att det inte stod ”press </w:t>
+      </w:r>
+      <w:proofErr w:type="spellStart"/>
+      <w:r>
+        <w:rPr>
+          <w:sz w:val="24"/>
+          <w:szCs w:val="24"/>
+        </w:rPr>
+        <w:t>enter</w:t>
+      </w:r>
+      <w:proofErr w:type="spellEnd"/>
+      <w:r>
+        <w:rPr>
+          <w:sz w:val="24"/>
+          <w:szCs w:val="24"/>
+        </w:rPr>
+        <w:t xml:space="preserve">” i menyn. Saker vi själva upptäckte när vi testade var </w:t>
       </w:r>
       <w:r>
         <w:rPr>
@@ -688,7 +706,7 @@
     </w:p>
     <w:p>
       <w:pPr>
-        <w:pStyle w:val="ListParagraph"/>
+        <w:pStyle w:val="Liststycke"/>
         <w:numPr>
           <w:ilvl w:val="0"/>
           <w:numId w:val="2"/>
@@ -706,7 +724,7 @@
           <w:sz w:val="36"/>
           <w:szCs w:val="36"/>
         </w:rPr>
-        <w:t>M</w:t>
+        <w:t>Monkeytest:</w:t>
       </w:r>
       <w:r>
         <w:rPr>
@@ -714,22 +732,6 @@
           <w:sz w:val="36"/>
           <w:szCs w:val="36"/>
         </w:rPr>
-        <w:t>onkeytest</w:t>
-      </w:r>
-      <w:r>
-        <w:rPr>
-          <w:color w:val="F2A365"/>
-          <w:sz w:val="36"/>
-          <w:szCs w:val="36"/>
-        </w:rPr>
-        <w:t>:</w:t>
-      </w:r>
-      <w:r>
-        <w:rPr>
-          <w:color w:val="F2A365"/>
-          <w:sz w:val="36"/>
-          <w:szCs w:val="36"/>
-        </w:rPr>
         <w:br/>
       </w:r>
       <w:r>
@@ -749,7 +751,7 @@
     </w:p>
     <w:p>
       <w:pPr>
-        <w:pStyle w:val="ListParagraph"/>
+        <w:pStyle w:val="Liststycke"/>
         <w:numPr>
           <w:ilvl w:val="0"/>
           <w:numId w:val="2"/>
@@ -767,48 +769,37 @@
           <w:sz w:val="36"/>
           <w:szCs w:val="36"/>
         </w:rPr>
+        <w:t>Acceptanstest:</w:t>
+      </w:r>
+      <w:r>
+        <w:rPr>
+          <w:sz w:val="24"/>
+          <w:szCs w:val="24"/>
+        </w:rPr>
+        <w:br/>
+      </w:r>
+      <w:r>
+        <w:rPr>
+          <w:sz w:val="24"/>
+          <w:szCs w:val="24"/>
+        </w:rPr>
+        <w:t>För att säkerställa projektbeställarens krav gjorde vi ett acceptanstest.</w:t>
+      </w:r>
+      <w:r>
+        <w:rPr>
+          <w:sz w:val="24"/>
+          <w:szCs w:val="24"/>
+        </w:rPr>
+        <w:t xml:space="preserve"> Detta gjorde vi genom att noggrant testa programmet utefter kraven(10 noder, randomkoppling etc). Vi ritade även upp det </w:t>
+      </w:r>
+      <w:r>
+        <w:rPr>
+          <w:sz w:val="24"/>
+          <w:szCs w:val="24"/>
+        </w:rPr>
         <w:lastRenderedPageBreak/>
-        <w:t>A</w:t>
-      </w:r>
-      <w:r>
-        <w:rPr>
-          <w:color w:val="F2A365"/>
-          <w:sz w:val="36"/>
-          <w:szCs w:val="36"/>
-        </w:rPr>
-        <w:t>cceptanstest</w:t>
-      </w:r>
-      <w:r>
-        <w:rPr>
-          <w:color w:val="F2A365"/>
-          <w:sz w:val="36"/>
-          <w:szCs w:val="36"/>
-        </w:rPr>
-        <w:t>:</w:t>
-      </w:r>
-      <w:r>
-        <w:rPr>
-          <w:sz w:val="24"/>
-          <w:szCs w:val="24"/>
-        </w:rPr>
-        <w:br/>
-      </w:r>
-      <w:r>
-        <w:rPr>
-          <w:sz w:val="24"/>
-          <w:szCs w:val="24"/>
-        </w:rPr>
-        <w:t>För att säkerställa projektbeställarens krav gjorde vi ett acceptanstest.</w:t>
-      </w:r>
-      <w:r>
-        <w:rPr>
-          <w:sz w:val="24"/>
-          <w:szCs w:val="24"/>
-        </w:rPr>
-        <w:t xml:space="preserve"> Detta gjorde vi genom att noggrant testa programmet utefter kraven(10 noder, randomkoppling etc). Vi ritade även upp det aktuella nätverket med papper och penna och såg till så det var slutet, hade 2-3 noder per nod och att programmet verkligen visade den närmsta vägen.</w:t>
-      </w:r>
-      <w:bookmarkStart w:id="0" w:name="_GoBack"/>
-      <w:bookmarkEnd w:id="0"/>
+        <w:t>aktuella nätverket med papper och penna och såg till så det var slutet, hade 2-3 noder per nod och att programmet verkligen visade den närmsta vägen.</w:t>
+      </w:r>
     </w:p>
     <w:p>
       <w:pPr>
@@ -824,6 +815,7 @@
           <w:color w:val="F2A365"/>
           <w:sz w:val="48"/>
           <w:szCs w:val="48"/>
+          <w:lang w:eastAsia="sv-SE"/>
         </w:rPr>
         <w:drawing>
           <wp:inline distT="0" distB="0" distL="0" distR="0">
@@ -841,7 +833,7 @@
                     <pic:cNvPicPr/>
                   </pic:nvPicPr>
                   <pic:blipFill>
-                    <a:blip r:embed="rId6" cstate="print">
+                    <a:blip r:embed="rId7" cstate="print">
                       <a:extLst>
                         <a:ext uri="{28A0092B-C50C-407E-A947-70E740481C1C}">
                           <a14:useLocalDpi xmlns:a14="http://schemas.microsoft.com/office/drawing/2010/main" val="0"/>
@@ -870,7 +862,7 @@
     </w:p>
     <w:p>
       <w:pPr>
-        <w:pStyle w:val="ListParagraph"/>
+        <w:pStyle w:val="Liststycke"/>
         <w:numPr>
           <w:ilvl w:val="0"/>
           <w:numId w:val="2"/>
@@ -957,155 +949,117 @@
           <w:sz w:val="48"/>
           <w:szCs w:val="48"/>
         </w:rPr>
-        <w:t>Ändringar</w:t>
-      </w:r>
-      <w:r>
+        <w:t>Ändringar efter refaktorering:</w:t>
+      </w:r>
+    </w:p>
+    <w:p>
+      <w:pPr>
+        <w:rPr>
+          <w:sz w:val="24"/>
+          <w:szCs w:val="24"/>
+        </w:rPr>
+      </w:pPr>
+      <w:r>
+        <w:rPr>
+          <w:sz w:val="24"/>
+          <w:szCs w:val="24"/>
+        </w:rPr>
+        <w:t xml:space="preserve">Eftersom det utfördes medan vi skriver metoderna </w:t>
+      </w:r>
+      <w:r>
+        <w:rPr>
+          <w:sz w:val="24"/>
+          <w:szCs w:val="24"/>
+        </w:rPr>
+        <w:t>och innan vi pushar så</w:t>
+      </w:r>
+      <w:r>
+        <w:rPr>
+          <w:sz w:val="24"/>
+          <w:szCs w:val="24"/>
+        </w:rPr>
+        <w:t xml:space="preserve"> </w:t>
+      </w:r>
+      <w:r>
+        <w:rPr>
+          <w:sz w:val="24"/>
+          <w:szCs w:val="24"/>
+        </w:rPr>
+        <w:t>v</w:t>
+      </w:r>
+      <w:r>
+        <w:rPr>
+          <w:sz w:val="24"/>
+          <w:szCs w:val="24"/>
+        </w:rPr>
+        <w:t>i hade</w:t>
+      </w:r>
+      <w:r>
+        <w:rPr>
+          <w:sz w:val="24"/>
+          <w:szCs w:val="24"/>
+        </w:rPr>
+        <w:t xml:space="preserve"> inte  många ändringra som tillkommit efter att vi utförde refaktorering islutet</w:t>
+      </w:r>
+      <w:r>
+        <w:rPr>
+          <w:sz w:val="24"/>
+          <w:szCs w:val="24"/>
+        </w:rPr>
+        <w:t xml:space="preserve"> av projektet.</w:t>
+      </w:r>
+      <w:r>
+        <w:rPr>
+          <w:sz w:val="24"/>
+          <w:szCs w:val="24"/>
+        </w:rPr>
+        <w:br/>
+        <w:t xml:space="preserve">Den enda ändring som vi gjorde då var att en metod namn ändrades från </w:t>
+      </w:r>
+      <w:r>
+        <w:rPr>
+          <w:sz w:val="24"/>
+          <w:szCs w:val="24"/>
+        </w:rPr>
+        <w:t>convertSymbolTo</w:t>
+      </w:r>
+      <w:r>
+        <w:rPr>
+          <w:sz w:val="24"/>
+          <w:szCs w:val="24"/>
+        </w:rPr>
+        <w:t xml:space="preserve">Int() till </w:t>
+      </w:r>
+      <w:r>
+        <w:rPr>
+          <w:sz w:val="24"/>
+          <w:szCs w:val="24"/>
+        </w:rPr>
+        <w:t>convertSymbolToNode</w:t>
+      </w:r>
+      <w:r>
+        <w:rPr>
+          <w:sz w:val="24"/>
+          <w:szCs w:val="24"/>
+        </w:rPr>
+        <w:t>().</w:t>
+      </w:r>
+    </w:p>
+    <w:p>
+      <w:pPr>
         <w:rPr>
           <w:color w:val="F2A365"/>
           <w:sz w:val="48"/>
           <w:szCs w:val="48"/>
         </w:rPr>
-        <w:t xml:space="preserve"> efter refaktorering:</w:t>
-      </w:r>
-    </w:p>
-    <w:p>
-      <w:pPr>
-        <w:rPr>
-          <w:sz w:val="24"/>
-          <w:szCs w:val="24"/>
-        </w:rPr>
-      </w:pPr>
-      <w:r>
-        <w:rPr>
-          <w:sz w:val="24"/>
-          <w:szCs w:val="24"/>
-        </w:rPr>
-        <w:t>E</w:t>
-      </w:r>
-      <w:r>
-        <w:rPr>
-          <w:sz w:val="24"/>
-          <w:szCs w:val="24"/>
-        </w:rPr>
-        <w:t>ftersom det utfördes</w:t>
-      </w:r>
-      <w:r>
-        <w:rPr>
-          <w:sz w:val="24"/>
-          <w:szCs w:val="24"/>
-        </w:rPr>
-        <w:t xml:space="preserve"> medan vi skriver metoderna </w:t>
-      </w:r>
-      <w:r>
-        <w:rPr>
-          <w:sz w:val="24"/>
-          <w:szCs w:val="24"/>
-        </w:rPr>
-        <w:t>och innan vi pushar så</w:t>
-      </w:r>
-      <w:r>
-        <w:rPr>
-          <w:sz w:val="24"/>
-          <w:szCs w:val="24"/>
-        </w:rPr>
-        <w:t xml:space="preserve"> </w:t>
-      </w:r>
-      <w:r>
-        <w:rPr>
-          <w:sz w:val="24"/>
-          <w:szCs w:val="24"/>
-        </w:rPr>
-        <w:t>v</w:t>
-      </w:r>
-      <w:r>
-        <w:rPr>
-          <w:sz w:val="24"/>
-          <w:szCs w:val="24"/>
-        </w:rPr>
-        <w:t>i hade</w:t>
-      </w:r>
-      <w:r>
-        <w:rPr>
-          <w:sz w:val="24"/>
-          <w:szCs w:val="24"/>
-        </w:rPr>
-        <w:t xml:space="preserve"> inte  många ändringra som tillkommit efter att vi utförde refaktorering islutet</w:t>
-      </w:r>
-      <w:r>
-        <w:rPr>
-          <w:sz w:val="24"/>
-          <w:szCs w:val="24"/>
-        </w:rPr>
-        <w:t xml:space="preserve"> av projektet.</w:t>
-      </w:r>
-      <w:r>
-        <w:rPr>
-          <w:sz w:val="24"/>
-          <w:szCs w:val="24"/>
-        </w:rPr>
-        <w:br/>
-        <w:t xml:space="preserve">Den enda ändring som vi gjorde då var att en metod namn ändrades från </w:t>
-      </w:r>
-      <w:r>
-        <w:rPr>
-          <w:sz w:val="24"/>
-          <w:szCs w:val="24"/>
-        </w:rPr>
-        <w:t>convertSymbolTo</w:t>
-      </w:r>
-      <w:r>
-        <w:rPr>
-          <w:sz w:val="24"/>
-          <w:szCs w:val="24"/>
-        </w:rPr>
-        <w:t xml:space="preserve">Int() till </w:t>
-      </w:r>
-      <w:r>
-        <w:rPr>
-          <w:sz w:val="24"/>
-          <w:szCs w:val="24"/>
-        </w:rPr>
-        <w:t>convertSymbolToNode</w:t>
-      </w:r>
-      <w:r>
-        <w:rPr>
-          <w:sz w:val="24"/>
-          <w:szCs w:val="24"/>
-        </w:rPr>
-        <w:t>().</w:t>
-      </w:r>
-    </w:p>
-    <w:p>
-      <w:pPr>
+      </w:pPr>
+      <w:r>
         <w:rPr>
           <w:color w:val="F2A365"/>
           <w:sz w:val="48"/>
           <w:szCs w:val="48"/>
         </w:rPr>
-      </w:pPr>
-      <w:r>
-        <w:rPr>
-          <w:color w:val="F2A365"/>
-          <w:sz w:val="48"/>
-          <w:szCs w:val="48"/>
-        </w:rPr>
-        <w:t xml:space="preserve">- </w:t>
-      </w:r>
-      <w:r>
-        <w:rPr>
-          <w:color w:val="F2A365"/>
-          <w:sz w:val="48"/>
-          <w:szCs w:val="48"/>
-        </w:rPr>
-        <w:t>Ändringar i planering och programmet</w:t>
-      </w:r>
-      <w:r>
-        <w:rPr>
-          <w:color w:val="F2A365"/>
-          <w:sz w:val="48"/>
-          <w:szCs w:val="48"/>
-        </w:rPr>
-        <w:t>:</w:t>
+        <w:t>- Ändringar i planering och programmet:</w:t>
       </w:r>
     </w:p>
     <w:p>
@@ -1162,8 +1116,8 @@
 </file>
 
 <file path=word/numbering.xml><?xml version="1.0" encoding="utf-8"?>
-<w:numbering xmlns:wpc="http://schemas.microsoft.com/office/word/2010/wordprocessingCanvas" xmlns:cx="http://schemas.microsoft.com/office/drawing/2014/chartex" xmlns:cx1="http://schemas.microsoft.com/office/drawing/2015/9/8/chartex" xmlns:cx2="http://schemas.microsoft.com/office/drawing/2015/10/21/chartex" xmlns:cx3="http://schemas.microsoft.com/office/drawing/2016/5/9/chartex" xmlns:cx4="http://schemas.microsoft.com/office/drawing/2016/5/10/chartex" xmlns:cx5="http://schemas.microsoft.com/office/drawing/2016/5/11/chartex" xmlns:cx6="http://schemas.microsoft.com/office/drawing/2016/5/12/chartex" xmlns:cx7="http://schemas.microsoft.com/office/drawing/2016/5/13/chartex" xmlns:cx8="http://schemas.microsoft.com/office/drawing/2016/5/14/chartex" xmlns:mc="http://schemas.openxmlformats.org/markup-compatibility/2006" xmlns:aink="http://schemas.microsoft.com/office/drawing/2016/ink" xmlns:am3d="http://schemas.microsoft.com/office/drawing/2017/model3d" xmlns:o="urn:schemas-microsoft-com:office:office" xmlns:r="http://schemas.openxmlformats.org/officeDocument/2006/relationships" xmlns:m="http://schemas.openxmlformats.org/officeDocument/2006/math" xmlns:v="urn:schemas-microsoft-com:vml" xmlns:wp14="http://schemas.microsoft.com/office/word/2010/wordprocessingDrawing" xmlns:wp="http://schemas.openxmlformats.org/drawingml/2006/wordprocessingDrawing" xmlns:w10="urn:schemas-microsoft-com:office:word" xmlns:w="http://schemas.openxmlformats.org/wordprocessingml/2006/main" xmlns:w14="http://schemas.microsoft.com/office/word/2010/wordml" xmlns:w15="http://schemas.microsoft.com/office/word/2012/wordml" xmlns:w16cid="http://schemas.microsoft.com/office/word/2016/wordml/cid" xmlns:w16se="http://schemas.microsoft.com/office/word/2015/wordml/symex" xmlns:wpg="http://schemas.microsoft.com/office/word/2010/wordprocessingGroup" xmlns:wpi="http://schemas.microsoft.com/office/word/2010/wordprocessingInk" xmlns:wne="http://schemas.microsoft.com/office/word/2006/wordml" xmlns:wps="http://schemas.microsoft.com/office/word/2010/wordprocessingShape" mc:Ignorable="w14 w15 w16se w16cid wp14">
-  <w:abstractNum w:abstractNumId="0" w15:restartNumberingAfterBreak="0">
+<w:numbering xmlns:wpc="http://schemas.microsoft.com/office/word/2010/wordprocessingCanvas" xmlns:mc="http://schemas.openxmlformats.org/markup-compatibility/2006" xmlns:o="urn:schemas-microsoft-com:office:office" xmlns:r="http://schemas.openxmlformats.org/officeDocument/2006/relationships" xmlns:m="http://schemas.openxmlformats.org/officeDocument/2006/math" xmlns:v="urn:schemas-microsoft-com:vml" xmlns:wp14="http://schemas.microsoft.com/office/word/2010/wordprocessingDrawing" xmlns:wp="http://schemas.openxmlformats.org/drawingml/2006/wordprocessingDrawing" xmlns:w10="urn:schemas-microsoft-com:office:word" xmlns:w="http://schemas.openxmlformats.org/wordprocessingml/2006/main" xmlns:w14="http://schemas.microsoft.com/office/word/2010/wordml" xmlns:wpg="http://schemas.microsoft.com/office/word/2010/wordprocessingGroup" xmlns:wpi="http://schemas.microsoft.com/office/word/2010/wordprocessingInk" xmlns:wne="http://schemas.microsoft.com/office/word/2006/wordml" xmlns:wps="http://schemas.microsoft.com/office/word/2010/wordprocessingShape" mc:Ignorable="w14 wp14">
+  <w:abstractNum w:abstractNumId="0">
     <w:nsid w:val="01EA0F24"/>
     <w:multiLevelType w:val="hybridMultilevel"/>
     <w:tmpl w:val="0BAAE076"/>
@@ -1276,7 +1230,7 @@
       </w:rPr>
     </w:lvl>
   </w:abstractNum>
-  <w:abstractNum w:abstractNumId="1" w15:restartNumberingAfterBreak="0">
+  <w:abstractNum w:abstractNumId="1">
     <w:nsid w:val="236E63B6"/>
     <w:multiLevelType w:val="hybridMultilevel"/>
     <w:tmpl w:val="2ACE77B8"/>
@@ -1399,7 +1353,7 @@
 </file>
 
 <file path=word/styles.xml><?xml version="1.0" encoding="utf-8"?>
-<w:styles xmlns:mc="http://schemas.openxmlformats.org/markup-compatibility/2006" xmlns:r="http://schemas.openxmlformats.org/officeDocument/2006/relationships" xmlns:w="http://schemas.openxmlformats.org/wordprocessingml/2006/main" xmlns:w14="http://schemas.microsoft.com/office/word/2010/wordml" xmlns:w15="http://schemas.microsoft.com/office/word/2012/wordml" xmlns:w16cid="http://schemas.microsoft.com/office/word/2016/wordml/cid" xmlns:w16se="http://schemas.microsoft.com/office/word/2015/wordml/symex" mc:Ignorable="w14 w15 w16se w16cid">
+<w:styles xmlns:mc="http://schemas.openxmlformats.org/markup-compatibility/2006" xmlns:r="http://schemas.openxmlformats.org/officeDocument/2006/relationships" xmlns:w="http://schemas.openxmlformats.org/wordprocessingml/2006/main" xmlns:w14="http://schemas.microsoft.com/office/word/2010/wordml" mc:Ignorable="w14">
   <w:docDefaults>
     <w:rPrDefault>
       <w:rPr>
@@ -1415,395 +1369,156 @@
       </w:pPr>
     </w:pPrDefault>
   </w:docDefaults>
-  <w:latentStyles w:defLockedState="0" w:defUIPriority="99" w:defSemiHidden="0" w:defUnhideWhenUsed="0" w:defQFormat="0" w:count="377">
-    <w:lsdException w:name="Normal" w:uiPriority="0" w:qFormat="1"/>
-    <w:lsdException w:name="heading 1" w:uiPriority="9" w:qFormat="1"/>
-    <w:lsdException w:name="heading 2" w:semiHidden="1" w:uiPriority="9" w:unhideWhenUsed="1" w:qFormat="1"/>
-    <w:lsdException w:name="heading 3" w:semiHidden="1" w:uiPriority="9" w:unhideWhenUsed="1" w:qFormat="1"/>
-    <w:lsdException w:name="heading 4" w:semiHidden="1" w:uiPriority="9" w:unhideWhenUsed="1" w:qFormat="1"/>
-    <w:lsdException w:name="heading 5" w:semiHidden="1" w:uiPriority="9" w:unhideWhenUsed="1" w:qFormat="1"/>
-    <w:lsdException w:name="heading 6" w:semiHidden="1" w:uiPriority="9" w:unhideWhenUsed="1" w:qFormat="1"/>
-    <w:lsdException w:name="heading 7" w:semiHidden="1" w:uiPriority="9" w:unhideWhenUsed="1" w:qFormat="1"/>
-    <w:lsdException w:name="heading 8" w:semiHidden="1" w:uiPriority="9" w:unhideWhenUsed="1" w:qFormat="1"/>
-    <w:lsdException w:name="heading 9" w:semiHidden="1" w:uiPriority="9" w:unhideWhenUsed="1" w:qFormat="1"/>
-    <w:lsdException w:name="index 1" w:semiHidden="1" w:unhideWhenUsed="1"/>
-    <w:lsdException w:name="index 2" w:semiHidden="1" w:unhideWhenUsed="1"/>
-    <w:lsdException w:name="index 3" w:semiHidden="1" w:unhideWhenUsed="1"/>
-    <w:lsdException w:name="index 4" w:semiHidden="1" w:unhideWhenUsed="1"/>
-    <w:lsdException w:name="index 5" w:semiHidden="1" w:unhideWhenUsed="1"/>
-    <w:lsdException w:name="index 6" w:semiHidden="1" w:unhideWhenUsed="1"/>
-    <w:lsdException w:name="index 7" w:semiHidden="1" w:unhideWhenUsed="1"/>
-    <w:lsdException w:name="index 8" w:semiHidden="1" w:unhideWhenUsed="1"/>
-    <w:lsdException w:name="index 9" w:semiHidden="1" w:unhideWhenUsed="1"/>
-    <w:lsdException w:name="toc 1" w:semiHidden="1" w:uiPriority="39" w:unhideWhenUsed="1"/>
-    <w:lsdException w:name="toc 2" w:semiHidden="1" w:uiPriority="39" w:unhideWhenUsed="1"/>
-    <w:lsdException w:name="toc 3" w:semiHidden="1" w:uiPriority="39" w:unhideWhenUsed="1"/>
-    <w:lsdException w:name="toc 4" w:semiHidden="1" w:uiPriority="39" w:unhideWhenUsed="1"/>
-    <w:lsdException w:name="toc 5" w:semiHidden="1" w:uiPriority="39" w:unhideWhenUsed="1"/>
-    <w:lsdException w:name="toc 6" w:semiHidden="1" w:uiPriority="39" w:unhideWhenUsed="1"/>
-    <w:lsdException w:name="toc 7" w:semiHidden="1" w:uiPriority="39" w:unhideWhenUsed="1"/>
-    <w:lsdException w:name="toc 8" w:semiHidden="1" w:uiPriority="39" w:unhideWhenUsed="1"/>
-    <w:lsdException w:name="toc 9" w:semiHidden="1" w:uiPriority="39" w:unhideWhenUsed="1"/>
-    <w:lsdException w:name="Normal Indent" w:semiHidden="1" w:unhideWhenUsed="1"/>
-    <w:lsdException w:name="footnote text" w:semiHidden="1" w:unhideWhenUsed="1"/>
-    <w:lsdException w:name="annotation text" w:semiHidden="1" w:unhideWhenUsed="1"/>
-    <w:lsdException w:name="header" w:semiHidden="1" w:unhideWhenUsed="1"/>
-    <w:lsdException w:name="footer" w:semiHidden="1" w:unhideWhenUsed="1"/>
-    <w:lsdException w:name="index heading" w:semiHidden="1" w:unhideWhenUsed="1"/>
-    <w:lsdException w:name="caption" w:semiHidden="1" w:uiPriority="35" w:unhideWhenUsed="1" w:qFormat="1"/>
-    <w:lsdException w:name="table of figures" w:semiHidden="1" w:unhideWhenUsed="1"/>
-    <w:lsdException w:name="envelope address" w:semiHidden="1" w:unhideWhenUsed="1"/>
-    <w:lsdException w:name="envelope return" w:semiHidden="1" w:unhideWhenUsed="1"/>
-    <w:lsdException w:name="footnote reference" w:semiHidden="1" w:unhideWhenUsed="1"/>
-    <w:lsdException w:name="annotation reference" w:semiHidden="1" w:unhideWhenUsed="1"/>
-    <w:lsdException w:name="line number" w:semiHidden="1" w:unhideWhenUsed="1"/>
-    <w:lsdException w:name="page number" w:semiHidden="1" w:unhideWhenUsed="1"/>
-    <w:lsdException w:name="endnote reference" w:semiHidden="1" w:unhideWhenUsed="1"/>
-    <w:lsdException w:name="endnote text" w:semiHidden="1" w:unhideWhenUsed="1"/>
-    <w:lsdException w:name="table of authorities" w:semiHidden="1" w:unhideWhenUsed="1"/>
-    <w:lsdException w:name="macro" w:semiHidden="1" w:unhideWhenUsed="1"/>
-    <w:lsdException w:name="toa heading" w:semiHidden="1" w:unhideWhenUsed="1"/>
-    <w:lsdException w:name="List" w:semiHidden="1" w:unhideWhenUsed="1"/>
-    <w:lsdException w:name="List Bullet" w:semiHidden="1" w:unhideWhenUsed="1"/>
-    <w:lsdException w:name="List Number" w:semiHidden="1" w:unhideWhenUsed="1"/>
-    <w:lsdException w:name="List 2" w:semiHidden="1" w:unhideWhenUsed="1"/>
-    <w:lsdException w:name="List 3" w:semiHidden="1" w:unhideWhenUsed="1"/>
-    <w:lsdException w:name="List 4" w:semiHidden="1" w:unhideWhenUsed="1"/>
-    <w:lsdException w:name="List 5" w:semiHidden="1" w:unhideWhenUsed="1"/>
-    <w:lsdException w:name="List Bullet 2" w:semiHidden="1" w:unhideWhenUsed="1"/>
-    <w:lsdException w:name="List Bullet 3" w:semiHidden="1" w:unhideWhenUsed="1"/>
-    <w:lsdException w:name="List Bullet 4" w:semiHidden="1" w:unhideWhenUsed="1"/>
-    <w:lsdException w:name="List Bullet 5" w:semiHidden="1" w:unhideWhenUsed="1"/>
-    <w:lsdException w:name="List Number 2" w:semiHidden="1" w:unhideWhenUsed="1"/>
-    <w:lsdException w:name="List Number 3" w:semiHidden="1" w:unhideWhenUsed="1"/>
-    <w:lsdException w:name="List Number 4" w:semiHidden="1" w:unhideWhenUsed="1"/>
-    <w:lsdException w:name="List Number 5" w:semiHidden="1" w:unhideWhenUsed="1"/>
-    <w:lsdException w:name="Title" w:uiPriority="10" w:qFormat="1"/>
-    <w:lsdException w:name="Closing" w:semiHidden="1" w:unhideWhenUsed="1"/>
-    <w:lsdException w:name="Signature" w:semiHidden="1" w:unhideWhenUsed="1"/>
-    <w:lsdException w:name="Default Paragraph Font" w:semiHidden="1" w:uiPriority="1" w:unhideWhenUsed="1"/>
-    <w:lsdException w:name="Body Text" w:semiHidden="1" w:unhideWhenUsed="1"/>
-    <w:lsdException w:name="Body Text Indent" w:semiHidden="1" w:unhideWhenUsed="1"/>
-    <w:lsdException w:name="List Continue" w:semiHidden="1" w:unhideWhenUsed="1"/>
-    <w:lsdException w:name="List Continue 2" w:semiHidden="1" w:unhideWhenUsed="1"/>
-    <w:lsdException w:name="List Continue 3" w:semiHidden="1" w:unhideWhenUsed="1"/>
-    <w:lsdException w:name="List Continue 4" w:semiHidden="1" w:unhideWhenUsed="1"/>
-    <w:lsdException w:name="List Continue 5" w:semiHidden="1" w:unhideWhenUsed="1"/>
-    <w:lsdException w:name="Message Header" w:semiHidden="1" w:unhideWhenUsed="1"/>
-    <w:lsdException w:name="Subtitle" w:uiPriority="11" w:qFormat="1"/>
-    <w:lsdException w:name="Salutation" w:semiHidden="1" w:unhideWhenUsed="1"/>
-    <w:lsdException w:name="Date" w:semiHidden="1" w:unhideWhenUsed="1"/>
-    <w:lsdException w:name="Body Text First Indent" w:semiHidden="1" w:unhideWhenUsed="1"/>
-    <w:lsdException w:name="Body Text First Indent 2" w:semiHidden="1" w:unhideWhenUsed="1"/>
-    <w:lsdException w:name="Note Heading" w:semiHidden="1" w:unhideWhenUsed="1"/>
-    <w:lsdException w:name="Body Text 2" w:semiHidden="1" w:unhideWhenUsed="1"/>
-    <w:lsdException w:name="Body Text 3" w:semiHidden="1" w:unhideWhenUsed="1"/>
-    <w:lsdException w:name="Body Text Indent 2" w:semiHidden="1" w:unhideWhenUsed="1"/>
-    <w:lsdException w:name="Body Text Indent 3" w:semiHidden="1" w:unhideWhenUsed="1"/>
-    <w:lsdException w:name="Block Text" w:semiHidden="1" w:unhideWhenUsed="1"/>
-    <w:lsdException w:name="Hyperlink" w:semiHidden="1" w:unhideWhenUsed="1"/>
-    <w:lsdException w:name="FollowedHyperlink" w:semiHidden="1" w:unhideWhenUsed="1"/>
-    <w:lsdException w:name="Strong" w:uiPriority="22" w:qFormat="1"/>
-    <w:lsdException w:name="Emphasis" w:uiPriority="20" w:qFormat="1"/>
-    <w:lsdException w:name="Document Map" w:semiHidden="1" w:unhideWhenUsed="1"/>
-    <w:lsdException w:name="Plain Text" w:semiHidden="1" w:unhideWhenUsed="1"/>
-    <w:lsdException w:name="E-mail Signature" w:semiHidden="1" w:unhideWhenUsed="1"/>
-    <w:lsdException w:name="HTML Top of Form" w:semiHidden="1" w:unhideWhenUsed="1"/>
-    <w:lsdException w:name="HTML Bottom of Form" w:semiHidden="1" w:unhideWhenUsed="1"/>
-    <w:lsdException w:name="Normal (Web)" w:semiHidden="1" w:unhideWhenUsed="1"/>
-    <w:lsdException w:name="HTML Acronym" w:semiHidden="1" w:unhideWhenUsed="1"/>
-    <w:lsdException w:name="HTML Address" w:semiHidden="1" w:unhideWhenUsed="1"/>
-    <w:lsdException w:name="HTML Cite" w:semiHidden="1" w:unhideWhenUsed="1"/>
-    <w:lsdException w:name="HTML Code" w:semiHidden="1" w:unhideWhenUsed="1"/>
-    <w:lsdException w:name="HTML Definition" w:semiHidden="1" w:unhideWhenUsed="1"/>
-    <w:lsdException w:name="HTML Keyboard" w:semiHidden="1" w:unhideWhenUsed="1"/>
-    <w:lsdException w:name="HTML Preformatted" w:semiHidden="1" w:unhideWhenUsed="1"/>
-    <w:lsdException w:name="HTML Sample" w:semiHidden="1" w:unhideWhenUsed="1"/>
-    <w:lsdException w:name="HTML Typewriter" w:semiHidden="1" w:unhideWhenUsed="1"/>
-    <w:lsdException w:name="HTML Variable" w:semiHidden="1" w:unhideWhenUsed="1"/>
-    <w:lsdException w:name="Normal Table" w:semiHidden="1" w:unhideWhenUsed="1"/>
-    <w:lsdException w:name="annotation subject" w:semiHidden="1" w:unhideWhenUsed="1"/>
-    <w:lsdException w:name="No List" w:semiHidden="1" w:unhideWhenUsed="1"/>
-    <w:lsdException w:name="Outline List 1" w:semiHidden="1" w:unhideWhenUsed="1"/>
-    <w:lsdException w:name="Outline List 2" w:semiHidden="1" w:unhideWhenUsed="1"/>
-    <w:lsdException w:name="Outline List 3" w:semiHidden="1" w:unhideWhenUsed="1"/>
-    <w:lsdException w:name="Table Simple 1" w:semiHidden="1" w:unhideWhenUsed="1"/>
-    <w:lsdException w:name="Table Simple 2" w:semiHidden="1" w:unhideWhenUsed="1"/>
-    <w:lsdException w:name="Table Simple 3" w:semiHidden="1" w:unhideWhenUsed="1"/>
-    <w:lsdException w:name="Table Classic 1" w:semiHidden="1" w:unhideWhenUsed="1"/>
-    <w:lsdException w:name="Table Classic 2" w:semiHidden="1" w:unhideWhenUsed="1"/>
-    <w:lsdException w:name="Table Classic 3" w:semiHidden="1" w:unhideWhenUsed="1"/>
-    <w:lsdException w:name="Table Classic 4" w:semiHidden="1" w:unhideWhenUsed="1"/>
-    <w:lsdException w:name="Table Colorful 1" w:semiHidden="1" w:unhideWhenUsed="1"/>
-    <w:lsdException w:name="Table Colorful 2" w:semiHidden="1" w:unhideWhenUsed="1"/>
-    <w:lsdException w:name="Table Colorful 3" w:semiHidden="1" w:unhideWhenUsed="1"/>
-    <w:lsdException w:name="Table Columns 1" w:semiHidden="1" w:unhideWhenUsed="1"/>
-    <w:lsdException w:name="Table Columns 2" w:semiHidden="1" w:unhideWhenUsed="1"/>
-    <w:lsdException w:name="Table Columns 3" w:semiHidden="1" w:unhideWhenUsed="1"/>
-    <w:lsdException w:name="Table Columns 4" w:semiHidden="1" w:unhideWhenUsed="1"/>
-    <w:lsdException w:name="Table Columns 5" w:semiHidden="1" w:unhideWhenUsed="1"/>
-    <w:lsdException w:name="Table Grid 1" w:semiHidden="1" w:unhideWhenUsed="1"/>
-    <w:lsdException w:name="Table Grid 2" w:semiHidden="1" w:unhideWhenUsed="1"/>
-    <w:lsdException w:name="Table Grid 3" w:semiHidden="1" w:unhideWhenUsed="1"/>
-    <w:lsdException w:name="Table Grid 4" w:semiHidden="1" w:unhideWhenUsed="1"/>
-    <w:lsdException w:name="Table Grid 5" w:semiHidden="1" w:unhideWhenUsed="1"/>
-    <w:lsdException w:name="Table Grid 6" w:semiHidden="1" w:unhideWhenUsed="1"/>
-    <w:lsdException w:name="Table Grid 7" w:semiHidden="1" w:unhideWhenUsed="1"/>
-    <w:lsdException w:name="Table Grid 8" w:semiHidden="1" w:unhideWhenUsed="1"/>
-    <w:lsdException w:name="Table List 1" w:semiHidden="1" w:unhideWhenUsed="1"/>
-    <w:lsdException w:name="Table List 2" w:semiHidden="1" w:unhideWhenUsed="1"/>
-    <w:lsdException w:name="Table List 3" w:semiHidden="1" w:unhideWhenUsed="1"/>
-    <w:lsdException w:name="Table List 4" w:semiHidden="1" w:unhideWhenUsed="1"/>
-    <w:lsdException w:name="Table List 5" w:semiHidden="1" w:unhideWhenUsed="1"/>
-    <w:lsdException w:name="Table List 6" w:semiHidden="1" w:unhideWhenUsed="1"/>
-    <w:lsdException w:name="Table List 7" w:semiHidden="1" w:unhideWhenUsed="1"/>
-    <w:lsdException w:name="Table List 8" w:semiHidden="1" w:unhideWhenUsed="1"/>
-    <w:lsdException w:name="Table 3D effects 1" w:semiHidden="1" w:unhideWhenUsed="1"/>
-    <w:lsdException w:name="Table 3D effects 2" w:semiHidden="1" w:unhideWhenUsed="1"/>
-    <w:lsdException w:name="Table 3D effects 3" w:semiHidden="1" w:unhideWhenUsed="1"/>
-    <w:lsdException w:name="Table Contemporary" w:semiHidden="1" w:unhideWhenUsed="1"/>
-    <w:lsdException w:name="Table Elegant" w:semiHidden="1" w:unhideWhenUsed="1"/>
-    <w:lsdException w:name="Table Professional" w:semiHidden="1" w:unhideWhenUsed="1"/>
-    <w:lsdException w:name="Table Subtle 1" w:semiHidden="1" w:unhideWhenUsed="1"/>
-    <w:lsdException w:name="Table Subtle 2" w:semiHidden="1" w:unhideWhenUsed="1"/>
-    <w:lsdException w:name="Table Web 1" w:semiHidden="1" w:unhideWhenUsed="1"/>
-    <w:lsdException w:name="Table Web 2" w:semiHidden="1" w:unhideWhenUsed="1"/>
-    <w:lsdException w:name="Table Web 3" w:semiHidden="1" w:unhideWhenUsed="1"/>
-    <w:lsdException w:name="Balloon Text" w:semiHidden="1" w:unhideWhenUsed="1"/>
-    <w:lsdException w:name="Table Grid" w:semiHidden="1" w:uiPriority="59" w:unhideWhenUsed="1"/>
-    <w:lsdException w:name="Table Theme" w:semiHidden="1" w:unhideWhenUsed="1"/>
-    <w:lsdException w:name="Placeholder Text" w:semiHidden="1"/>
-    <w:lsdException w:name="No Spacing" w:uiPriority="1" w:qFormat="1"/>
-    <w:lsdException w:name="Light Shading" w:uiPriority="60"/>
-    <w:lsdException w:name="Light List" w:uiPriority="61"/>
-    <w:lsdException w:name="Light Grid" w:uiPriority="62"/>
-    <w:lsdException w:name="Medium Shading 1" w:uiPriority="63"/>
-    <w:lsdException w:name="Medium Shading 2" w:uiPriority="64"/>
-    <w:lsdException w:name="Medium List 1" w:uiPriority="65"/>
-    <w:lsdException w:name="Medium List 2" w:uiPriority="66"/>
-    <w:lsdException w:name="Medium Grid 1" w:uiPriority="67"/>
-    <w:lsdException w:name="Medium Grid 2" w:uiPriority="68"/>
-    <w:lsdException w:name="Medium Grid 3" w:uiPriority="69"/>
-    <w:lsdException w:name="Dark List" w:uiPriority="70"/>
-    <w:lsdException w:name="Colorful Shading" w:uiPriority="71"/>
-    <w:lsdException w:name="Colorful List" w:uiPriority="72"/>
-    <w:lsdException w:name="Colorful Grid" w:uiPriority="73"/>
-    <w:lsdException w:name="Light Shading Accent 1" w:uiPriority="60"/>
-    <w:lsdException w:name="Light List Accent 1" w:uiPriority="61"/>
-    <w:lsdException w:name="Light Grid Accent 1" w:uiPriority="62"/>
-    <w:lsdException w:name="Medium Shading 1 Accent 1" w:uiPriority="63"/>
-    <w:lsdException w:name="Medium Shading 2 Accent 1" w:uiPriority="64"/>
-    <w:lsdException w:name="Medium List 1 Accent 1" w:uiPriority="65"/>
-    <w:lsdException w:name="Revision" w:semiHidden="1"/>
-    <w:lsdException w:name="List Paragraph" w:uiPriority="34" w:qFormat="1"/>
-    <w:lsdException w:name="Quote" w:uiPriority="29" w:qFormat="1"/>
-    <w:lsdException w:name="Intense Quote" w:uiPriority="30" w:qFormat="1"/>
-    <w:lsdException w:name="Medium List 2 Accent 1" w:uiPriority="66"/>
-    <w:lsdException w:name="Medium Grid 1 Accent 1" w:uiPriority="67"/>
-    <w:lsdException w:name="Medium Grid 2 Accent 1" w:uiPriority="68"/>
-    <w:lsdException w:name="Medium Grid 3 Accent 1" w:uiPriority="69"/>
-    <w:lsdException w:name="Dark List Accent 1" w:uiPriority="70"/>
-    <w:lsdException w:name="Colorful Shading Accent 1" w:uiPriority="71"/>
-    <w:lsdException w:name="Colorful List Accent 1" w:uiPriority="72"/>
-    <w:lsdException w:name="Colorful Grid Accent 1" w:uiPriority="73"/>
-    <w:lsdException w:name="Light Shading Accent 2" w:uiPriority="60"/>
-    <w:lsdException w:name="Light List Accent 2" w:uiPriority="61"/>
-    <w:lsdException w:name="Light Grid Accent 2" w:uiPriority="62"/>
-    <w:lsdException w:name="Medium Shading 1 Accent 2" w:uiPriority="63"/>
-    <w:lsdException w:name="Medium Shading 2 Accent 2" w:uiPriority="64"/>
-    <w:lsdException w:name="Medium List 1 Accent 2" w:uiPriority="65"/>
-    <w:lsdException w:name="Medium List 2 Accent 2" w:uiPriority="66"/>
-    <w:lsdException w:name="Medium Grid 1 Accent 2" w:uiPriority="67"/>
-    <w:lsdException w:name="Medium Grid 2 Accent 2" w:uiPriority="68"/>
-    <w:lsdException w:name="Medium Grid 3 Accent 2" w:uiPriority="69"/>
-    <w:lsdException w:name="Dark List Accent 2" w:uiPriority="70"/>
-    <w:lsdException w:name="Colorful Shading Accent 2" w:uiPriority="71"/>
-    <w:lsdException w:name="Colorful List Accent 2" w:uiPriority="72"/>
-    <w:lsdException w:name="Colorful Grid Accent 2" w:uiPriority="73"/>
-    <w:lsdException w:name="Light Shading Accent 3" w:uiPriority="60"/>
-    <w:lsdException w:name="Light List Accent 3" w:uiPriority="61"/>
-    <w:lsdException w:name="Light Grid Accent 3" w:uiPriority="62"/>
-    <w:lsdException w:name="Medium Shading 1 Accent 3" w:uiPriority="63"/>
-    <w:lsdException w:name="Medium Shading 2 Accent 3" w:uiPriority="64"/>
-    <w:lsdException w:name="Medium List 1 Accent 3" w:uiPriority="65"/>
-    <w:lsdException w:name="Medium List 2 Accent 3" w:uiPriority="66"/>
-    <w:lsdException w:name="Medium Grid 1 Accent 3" w:uiPriority="67"/>
-    <w:lsdException w:name="Medium Grid 2 Accent 3" w:uiPriority="68"/>
-    <w:lsdException w:name="Medium Grid 3 Accent 3" w:uiPriority="69"/>
-    <w:lsdException w:name="Dark List Accent 3" w:uiPriority="70"/>
-    <w:lsdException w:name="Colorful Shading Accent 3" w:uiPriority="71"/>
-    <w:lsdException w:name="Colorful List Accent 3" w:uiPriority="72"/>
-    <w:lsdException w:name="Colorful Grid Accent 3" w:uiPriority="73"/>
-    <w:lsdException w:name="Light Shading Accent 4" w:uiPriority="60"/>
-    <w:lsdException w:name="Light List Accent 4" w:uiPriority="61"/>
-    <w:lsdException w:name="Light Grid Accent 4" w:uiPriority="62"/>
-    <w:lsdException w:name="Medium Shading 1 Accent 4" w:uiPriority="63"/>
-    <w:lsdException w:name="Medium Shading 2 Accent 4" w:uiPriority="64"/>
-    <w:lsdException w:name="Medium List 1 Accent 4" w:uiPriority="65"/>
-    <w:lsdException w:name="Medium List 2 Accent 4" w:uiPriority="66"/>
-    <w:lsdException w:name="Medium Grid 1 Accent 4" w:uiPriority="67"/>
-    <w:lsdException w:name="Medium Grid 2 Accent 4" w:uiPriority="68"/>
-    <w:lsdException w:name="Medium Grid 3 Accent 4" w:uiPriority="69"/>
-    <w:lsdException w:name="Dark List Accent 4" w:uiPriority="70"/>
-    <w:lsdException w:name="Colorful Shading Accent 4" w:uiPriority="71"/>
-    <w:lsdException w:name="Colorful List Accent 4" w:uiPriority="72"/>
-    <w:lsdException w:name="Colorful Grid Accent 4" w:uiPriority="73"/>
-    <w:lsdException w:name="Light Shading Accent 5" w:uiPriority="60"/>
-    <w:lsdException w:name="Light List Accent 5" w:uiPriority="61"/>
-    <w:lsdException w:name="Light Grid Accent 5" w:uiPriority="62"/>
-    <w:lsdException w:name="Medium Shading 1 Accent 5" w:uiPriority="63"/>
-    <w:lsdException w:name="Medium Shading 2 Accent 5" w:uiPriority="64"/>
-    <w:lsdException w:name="Medium List 1 Accent 5" w:uiPriority="65"/>
-    <w:lsdException w:name="Medium List 2 Accent 5" w:uiPriority="66"/>
-    <w:lsdException w:name="Medium Grid 1 Accent 5" w:uiPriority="67"/>
-    <w:lsdException w:name="Medium Grid 2 Accent 5" w:uiPriority="68"/>
-    <w:lsdException w:name="Medium Grid 3 Accent 5" w:uiPriority="69"/>
-    <w:lsdException w:name="Dark List Accent 5" w:uiPriority="70"/>
-    <w:lsdException w:name="Colorful Shading Accent 5" w:uiPriority="71"/>
-    <w:lsdException w:name="Colorful List Accent 5" w:uiPriority="72"/>
-    <w:lsdException w:name="Colorful Grid Accent 5" w:uiPriority="73"/>
-    <w:lsdException w:name="Light Shading Accent 6" w:uiPriority="60"/>
-    <w:lsdException w:name="Light List Accent 6" w:uiPriority="61"/>
-    <w:lsdException w:name="Light Grid Accent 6" w:uiPriority="62"/>
-    <w:lsdException w:name="Medium Shading 1 Accent 6" w:uiPriority="63"/>
-    <w:lsdException w:name="Medium Shading 2 Accent 6" w:uiPriority="64"/>
-    <w:lsdException w:name="Medium List 1 Accent 6" w:uiPriority="65"/>
-    <w:lsdException w:name="Medium List 2 Accent 6" w:uiPriority="66"/>
-    <w:lsdException w:name="Medium Grid 1 Accent 6" w:uiPriority="67"/>
-    <w:lsdException w:name="Medium Grid 2 Accent 6" w:uiPriority="68"/>
-    <w:lsdException w:name="Medium Grid 3 Accent 6" w:uiPriority="69"/>
-    <w:lsdException w:name="Dark List Accent 6" w:uiPriority="70"/>
-    <w:lsdException w:name="Colorful Shading Accent 6" w:uiPriority="71"/>
-    <w:lsdException w:name="Colorful List Accent 6" w:uiPriority="72"/>
-    <w:lsdException w:name="Colorful Grid Accent 6" w:uiPriority="73"/>
-    <w:lsdException w:name="Subtle Emphasis" w:uiPriority="19" w:qFormat="1"/>
-    <w:lsdException w:name="Intense Emphasis" w:uiPriority="21" w:qFormat="1"/>
-    <w:lsdException w:name="Subtle Reference" w:uiPriority="31" w:qFormat="1"/>
-    <w:lsdException w:name="Intense Reference" w:uiPriority="32" w:qFormat="1"/>
-    <w:lsdException w:name="Book Title" w:uiPriority="33" w:qFormat="1"/>
-    <w:lsdException w:name="Bibliography" w:semiHidden="1" w:uiPriority="37" w:unhideWhenUsed="1"/>
-    <w:lsdException w:name="TOC Heading" w:semiHidden="1" w:uiPriority="39" w:unhideWhenUsed="1" w:qFormat="1"/>
-    <w:lsdException w:name="Plain Table 1" w:uiPriority="41"/>
-    <w:lsdException w:name="Plain Table 2" w:uiPriority="42"/>
-    <w:lsdException w:name="Plain Table 3" w:uiPriority="43"/>
-    <w:lsdException w:name="Plain Table 4" w:uiPriority="44"/>
-    <w:lsdException w:name="Plain Table 5" w:uiPriority="45"/>
-    <w:lsdException w:name="Grid Table Light" w:uiPriority="40"/>
-    <w:lsdException w:name="Grid Table 1 Light" w:uiPriority="46"/>
-    <w:lsdException w:name="Grid Table 2" w:uiPriority="47"/>
-    <w:lsdException w:name="Grid Table 3" w:uiPriority="48"/>
-    <w:lsdException w:name="Grid Table 4" w:uiPriority="49"/>
-    <w:lsdException w:name="Grid Table 5 Dark" w:uiPriority="50"/>
-    <w:lsdException w:name="Grid Table 6 Colorful" w:uiPriority="51"/>
-    <w:lsdException w:name="Grid Table 7 Colorful" w:uiPriority="52"/>
-    <w:lsdException w:name="Grid Table 1 Light Accent 1" w:uiPriority="46"/>
-    <w:lsdException w:name="Grid Table 2 Accent 1" w:uiPriority="47"/>
-    <w:lsdException w:name="Grid Table 3 Accent 1" w:uiPriority="48"/>
-    <w:lsdException w:name="Grid Table 4 Accent 1" w:uiPriority="49"/>
-    <w:lsdException w:name="Grid Table 5 Dark Accent 1" w:uiPriority="50"/>
-    <w:lsdException w:name="Grid Table 6 Colorful Accent 1" w:uiPriority="51"/>
-    <w:lsdException w:name="Grid Table 7 Colorful Accent 1" w:uiPriority="52"/>
-    <w:lsdException w:name="Grid Table 1 Light Accent 2" w:uiPriority="46"/>
-    <w:lsdException w:name="Grid Table 2 Accent 2" w:uiPriority="47"/>
-    <w:lsdException w:name="Grid Table 3 Accent 2" w:uiPriority="48"/>
-    <w:lsdException w:name="Grid Table 4 Accent 2" w:uiPriority="49"/>
-    <w:lsdException w:name="Grid Table 5 Dark Accent 2" w:uiPriority="50"/>
-    <w:lsdException w:name="Grid Table 6 Colorful Accent 2" w:uiPriority="51"/>
-    <w:lsdException w:name="Grid Table 7 Colorful Accent 2" w:uiPriority="52"/>
-    <w:lsdException w:name="Grid Table 1 Light Accent 3" w:uiPriority="46"/>
-    <w:lsdException w:name="Grid Table 2 Accent 3" w:uiPriority="47"/>
-    <w:lsdException w:name="Grid Table 3 Accent 3" w:uiPriority="48"/>
-    <w:lsdException w:name="Grid Table 4 Accent 3" w:uiPriority="49"/>
-    <w:lsdException w:name="Grid Table 5 Dark Accent 3" w:uiPriority="50"/>
-    <w:lsdException w:name="Grid Table 6 Colorful Accent 3" w:uiPriority="51"/>
-    <w:lsdException w:name="Grid Table 7 Colorful Accent 3" w:uiPriority="52"/>
-    <w:lsdException w:name="Grid Table 1 Light Accent 4" w:uiPriority="46"/>
-    <w:lsdException w:name="Grid Table 2 Accent 4" w:uiPriority="47"/>
-    <w:lsdException w:name="Grid Table 3 Accent 4" w:uiPriority="48"/>
-    <w:lsdException w:name="Grid Table 4 Accent 4" w:uiPriority="49"/>
-    <w:lsdException w:name="Grid Table 5 Dark Accent 4" w:uiPriority="50"/>
-    <w:lsdException w:name="Grid Table 6 Colorful Accent 4" w:uiPriority="51"/>
-    <w:lsdException w:name="Grid Table 7 Colorful Accent 4" w:uiPriority="52"/>
-    <w:lsdException w:name="Grid Table 1 Light Accent 5" w:uiPriority="46"/>
-    <w:lsdException w:name="Grid Table 2 Accent 5" w:uiPriority="47"/>
-    <w:lsdException w:name="Grid Table 3 Accent 5" w:uiPriority="48"/>
-    <w:lsdException w:name="Grid Table 4 Accent 5" w:uiPriority="49"/>
-    <w:lsdException w:name="Grid Table 5 Dark Accent 5" w:uiPriority="50"/>
-    <w:lsdException w:name="Grid Table 6 Colorful Accent 5" w:uiPriority="51"/>
-    <w:lsdException w:name="Grid Table 7 Colorful Accent 5" w:uiPriority="52"/>
-    <w:lsdException w:name="Grid Table 1 Light Accent 6" w:uiPriority="46"/>
-    <w:lsdException w:name="Grid Table 2 Accent 6" w:uiPriority="47"/>
-    <w:lsdException w:name="Grid Table 3 Accent 6" w:uiPriority="48"/>
-    <w:lsdException w:name="Grid Table 4 Accent 6" w:uiPriority="49"/>
-    <w:lsdException w:name="Grid Table 5 Dark Accent 6" w:uiPriority="50"/>
-    <w:lsdException w:name="Grid Table 6 Colorful Accent 6" w:uiPriority="51"/>
-    <w:lsdException w:name="Grid Table 7 Colorful Accent 6" w:uiPriority="52"/>
-    <w:lsdException w:name="List Table 1 Light" w:uiPriority="46"/>
-    <w:lsdException w:name="List Table 2" w:uiPriority="47"/>
-    <w:lsdException w:name="List Table 3" w:uiPriority="48"/>
-    <w:lsdException w:name="List Table 4" w:uiPriority="49"/>
-    <w:lsdException w:name="List Table 5 Dark" w:uiPriority="50"/>
-    <w:lsdException w:name="List Table 6 Colorful" w:uiPriority="51"/>
-    <w:lsdException w:name="List Table 7 Colorful" w:uiPriority="52"/>
-    <w:lsdException w:name="List Table 1 Light Accent 1" w:uiPriority="46"/>
-    <w:lsdException w:name="List Table 2 Accent 1" w:uiPriority="47"/>
-    <w:lsdException w:name="List Table 3 Accent 1" w:uiPriority="48"/>
-    <w:lsdException w:name="List Table 4 Accent 1" w:uiPriority="49"/>
-    <w:lsdException w:name="List Table 5 Dark Accent 1" w:uiPriority="50"/>
-    <w:lsdException w:name="List Table 6 Colorful Accent 1" w:uiPriority="51"/>
-    <w:lsdException w:name="List Table 7 Colorful Accent 1" w:uiPriority="52"/>
-    <w:lsdException w:name="List Table 1 Light Accent 2" w:uiPriority="46"/>
-    <w:lsdException w:name="List Table 2 Accent 2" w:uiPriority="47"/>
-    <w:lsdException w:name="List Table 3 Accent 2" w:uiPriority="48"/>
-    <w:lsdException w:name="List Table 4 Accent 2" w:uiPriority="49"/>
-    <w:lsdException w:name="List Table 5 Dark Accent 2" w:uiPriority="50"/>
-    <w:lsdException w:name="List Table 6 Colorful Accent 2" w:uiPriority="51"/>
-    <w:lsdException w:name="List Table 7 Colorful Accent 2" w:uiPriority="52"/>
-    <w:lsdException w:name="List Table 1 Light Accent 3" w:uiPriority="46"/>
-    <w:lsdException w:name="List Table 2 Accent 3" w:uiPriority="47"/>
-    <w:lsdException w:name="List Table 3 Accent 3" w:uiPriority="48"/>
-    <w:lsdException w:name="List Table 4 Accent 3" w:uiPriority="49"/>
-    <w:lsdException w:name="List Table 5 Dark Accent 3" w:uiPriority="50"/>
-    <w:lsdException w:name="List Table 6 Colorful Accent 3" w:uiPriority="51"/>
-    <w:lsdException w:name="List Table 7 Colorful Accent 3" w:uiPriority="52"/>
-    <w:lsdException w:name="List Table 1 Light Accent 4" w:uiPriority="46"/>
-    <w:lsdException w:name="List Table 2 Accent 4" w:uiPriority="47"/>
-    <w:lsdException w:name="List Table 3 Accent 4" w:uiPriority="48"/>
-    <w:lsdException w:name="List Table 4 Accent 4" w:uiPriority="49"/>
-    <w:lsdException w:name="List Table 5 Dark Accent 4" w:uiPriority="50"/>
-    <w:lsdException w:name="List Table 6 Colorful Accent 4" w:uiPriority="51"/>
-    <w:lsdException w:name="List Table 7 Colorful Accent 4" w:uiPriority="52"/>
-    <w:lsdException w:name="List Table 1 Light Accent 5" w:uiPriority="46"/>
-    <w:lsdException w:name="List Table 2 Accent 5" w:uiPriority="47"/>
-    <w:lsdException w:name="List Table 3 Accent 5" w:uiPriority="48"/>
-    <w:lsdException w:name="List Table 4 Accent 5" w:uiPriority="49"/>
-    <w:lsdException w:name="List Table 5 Dark Accent 5" w:uiPriority="50"/>
-    <w:lsdException w:name="List Table 6 Colorful Accent 5" w:uiPriority="51"/>
-    <w:lsdException w:name="List Table 7 Colorful Accent 5" w:uiPriority="52"/>
-    <w:lsdException w:name="List Table 1 Light Accent 6" w:uiPriority="46"/>
-    <w:lsdException w:name="List Table 2 Accent 6" w:uiPriority="47"/>
-    <w:lsdException w:name="List Table 3 Accent 6" w:uiPriority="48"/>
-    <w:lsdException w:name="List Table 4 Accent 6" w:uiPriority="49"/>
-    <w:lsdException w:name="List Table 5 Dark Accent 6" w:uiPriority="50"/>
-    <w:lsdException w:name="List Table 6 Colorful Accent 6" w:uiPriority="51"/>
-    <w:lsdException w:name="List Table 7 Colorful Accent 6" w:uiPriority="52"/>
-    <w:lsdException w:name="Mention" w:semiHidden="1" w:unhideWhenUsed="1"/>
-    <w:lsdException w:name="Smart Hyperlink" w:semiHidden="1" w:unhideWhenUsed="1"/>
-    <w:lsdException w:name="Hashtag" w:semiHidden="1" w:unhideWhenUsed="1"/>
-    <w:lsdException w:name="Unresolved Mention" w:semiHidden="1" w:unhideWhenUsed="1"/>
-    <w:lsdException w:name="Smart Link" w:semiHidden="1" w:unhideWhenUsed="1"/>
-    <w:lsdException w:name="Smart Link Error" w:semiHidden="1" w:unhideWhenUsed="1"/>
+  <w:latentStyles w:defLockedState="0" w:defUIPriority="99" w:defSemiHidden="1" w:defUnhideWhenUsed="1" w:defQFormat="0" w:count="267">
+    <w:lsdException w:name="Normal" w:semiHidden="0" w:uiPriority="0" w:unhideWhenUsed="0" w:qFormat="1"/>
+    <w:lsdException w:name="heading 1" w:semiHidden="0" w:uiPriority="9" w:unhideWhenUsed="0" w:qFormat="1"/>
+    <w:lsdException w:name="heading 2" w:uiPriority="9" w:qFormat="1"/>
+    <w:lsdException w:name="heading 3" w:uiPriority="9" w:qFormat="1"/>
+    <w:lsdException w:name="heading 4" w:uiPriority="9" w:qFormat="1"/>
+    <w:lsdException w:name="heading 5" w:uiPriority="9" w:qFormat="1"/>
+    <w:lsdException w:name="heading 6" w:uiPriority="9" w:qFormat="1"/>
+    <w:lsdException w:name="heading 7" w:uiPriority="9" w:qFormat="1"/>
+    <w:lsdException w:name="heading 8" w:uiPriority="9" w:qFormat="1"/>
+    <w:lsdException w:name="heading 9" w:uiPriority="9" w:qFormat="1"/>
+    <w:lsdException w:name="toc 1" w:uiPriority="39"/>
+    <w:lsdException w:name="toc 2" w:uiPriority="39"/>
+    <w:lsdException w:name="toc 3" w:uiPriority="39"/>
+    <w:lsdException w:name="toc 4" w:uiPriority="39"/>
+    <w:lsdException w:name="toc 5" w:uiPriority="39"/>
+    <w:lsdException w:name="toc 6" w:uiPriority="39"/>
+    <w:lsdException w:name="toc 7" w:uiPriority="39"/>
+    <w:lsdException w:name="toc 8" w:uiPriority="39"/>
+    <w:lsdException w:name="toc 9" w:uiPriority="39"/>
+    <w:lsdException w:name="caption" w:uiPriority="35" w:qFormat="1"/>
+    <w:lsdException w:name="Title" w:semiHidden="0" w:uiPriority="10" w:unhideWhenUsed="0" w:qFormat="1"/>
+    <w:lsdException w:name="Default Paragraph Font" w:uiPriority="1"/>
+    <w:lsdException w:name="Subtitle" w:semiHidden="0" w:uiPriority="11" w:unhideWhenUsed="0" w:qFormat="1"/>
+    <w:lsdException w:name="Strong" w:semiHidden="0" w:uiPriority="22" w:unhideWhenUsed="0" w:qFormat="1"/>
+    <w:lsdException w:name="Emphasis" w:semiHidden="0" w:uiPriority="20" w:unhideWhenUsed="0" w:qFormat="1"/>
+    <w:lsdException w:name="Table Grid" w:uiPriority="59"/>
+    <w:lsdException w:name="Placeholder Text" w:unhideWhenUsed="0"/>
+    <w:lsdException w:name="No Spacing" w:semiHidden="0" w:uiPriority="1" w:unhideWhenUsed="0" w:qFormat="1"/>
+    <w:lsdException w:name="Light Shading" w:semiHidden="0" w:uiPriority="60" w:unhideWhenUsed="0"/>
+    <w:lsdException w:name="Light List" w:semiHidden="0" w:uiPriority="61" w:unhideWhenUsed="0"/>
+    <w:lsdException w:name="Light Grid" w:semiHidden="0" w:uiPriority="62" w:unhideWhenUsed="0"/>
+    <w:lsdException w:name="Medium Shading 1" w:semiHidden="0" w:uiPriority="63" w:unhideWhenUsed="0"/>
+    <w:lsdException w:name="Medium Shading 2" w:semiHidden="0" w:uiPriority="64" w:unhideWhenUsed="0"/>
+    <w:lsdException w:name="Medium List 1" w:semiHidden="0" w:uiPriority="65" w:unhideWhenUsed="0"/>
+    <w:lsdException w:name="Medium List 2" w:semiHidden="0" w:uiPriority="66" w:unhideWhenUsed="0"/>
+    <w:lsdException w:name="Medium Grid 1" w:semiHidden="0" w:uiPriority="67" w:unhideWhenUsed="0"/>
+    <w:lsdException w:name="Medium Grid 2" w:semiHidden="0" w:uiPriority="68" w:unhideWhenUsed="0"/>
+    <w:lsdException w:name="Medium Grid 3" w:semiHidden="0" w:uiPriority="69" w:unhideWhenUsed="0"/>
+    <w:lsdException w:name="Dark List" w:semiHidden="0" w:uiPriority="70" w:unhideWhenUsed="0"/>
+    <w:lsdException w:name="Colorful Shading" w:semiHidden="0" w:uiPriority="71" w:unhideWhenUsed="0"/>
+    <w:lsdException w:name="Colorful List" w:semiHidden="0" w:uiPriority="72" w:unhideWhenUsed="0"/>
+    <w:lsdException w:name="Colorful Grid" w:semiHidden="0" w:uiPriority="73" w:unhideWhenUsed="0"/>
+    <w:lsdException w:name="Light Shading Accent 1" w:semiHidden="0" w:uiPriority="60" w:unhideWhenUsed="0"/>
+    <w:lsdException w:name="Light List Accent 1" w:semiHidden="0" w:uiPriority="61" w:unhideWhenUsed="0"/>
+    <w:lsdException w:name="Light Grid Accent 1" w:semiHidden="0" w:uiPriority="62" w:unhideWhenUsed="0"/>
+    <w:lsdException w:name="Medium Shading 1 Accent 1" w:semiHidden="0" w:uiPriority="63" w:unhideWhenUsed="0"/>
+    <w:lsdException w:name="Medium Shading 2 Accent 1" w:semiHidden="0" w:uiPriority="64" w:unhideWhenUsed="0"/>
+    <w:lsdException w:name="Medium List 1 Accent 1" w:semiHidden="0" w:uiPriority="65" w:unhideWhenUsed="0"/>
+    <w:lsdException w:name="Revision" w:unhideWhenUsed="0"/>
+    <w:lsdException w:name="List Paragraph" w:semiHidden="0" w:uiPriority="34" w:unhideWhenUsed="0" w:qFormat="1"/>
+    <w:lsdException w:name="Quote" w:semiHidden="0" w:uiPriority="29" w:unhideWhenUsed="0" w:qFormat="1"/>
+    <w:lsdException w:name="Intense Quote" w:semiHidden="0" w:uiPriority="30" w:unhideWhenUsed="0" w:qFormat="1"/>
+    <w:lsdException w:name="Medium List 2 Accent 1" w:semiHidden="0" w:uiPriority="66" w:unhideWhenUsed="0"/>
+    <w:lsdException w:name="Medium Grid 1 Accent 1" w:semiHidden="0" w:uiPriority="67" w:unhideWhenUsed="0"/>
+    <w:lsdException w:name="Medium Grid 2 Accent 1" w:semiHidden="0" w:uiPriority="68" w:unhideWhenUsed="0"/>
+    <w:lsdException w:name="Medium Grid 3 Accent 1" w:semiHidden="0" w:uiPriority="69" w:unhideWhenUsed="0"/>
+    <w:lsdException w:name="Dark List Accent 1" w:semiHidden="0" w:uiPriority="70" w:unhideWhenUsed="0"/>
+    <w:lsdException w:name="Colorful Shading Accent 1" w:semiHidden="0" w:uiPriority="71" w:unhideWhenUsed="0"/>
+    <w:lsdException w:name="Colorful List Accent 1" w:semiHidden="0" w:uiPriority="72" w:unhideWhenUsed="0"/>
+    <w:lsdException w:name="Colorful Grid Accent 1" w:semiHidden="0" w:uiPriority="73" w:unhideWhenUsed="0"/>
+    <w:lsdException w:name="Light Shading Accent 2" w:semiHidden="0" w:uiPriority="60" w:unhideWhenUsed="0"/>
+    <w:lsdException w:name="Light List Accent 2" w:semiHidden="0" w:uiPriority="61" w:unhideWhenUsed="0"/>
+    <w:lsdException w:name="Light Grid Accent 2" w:semiHidden="0" w:uiPriority="62" w:unhideWhenUsed="0"/>
+    <w:lsdException w:name="Medium Shading 1 Accent 2" w:semiHidden="0" w:uiPriority="63" w:unhideWhenUsed="0"/>
+    <w:lsdException w:name="Medium Shading 2 Accent 2" w:semiHidden="0" w:uiPriority="64" w:unhideWhenUsed="0"/>
+    <w:lsdException w:name="Medium List 1 Accent 2" w:semiHidden="0" w:uiPriority="65" w:unhideWhenUsed="0"/>
+    <w:lsdException w:name="Medium List 2 Accent 2" w:semiHidden="0" w:uiPriority="66" w:unhideWhenUsed="0"/>
+    <w:lsdException w:name="Medium Grid 1 Accent 2" w:semiHidden="0" w:uiPriority="67" w:unhideWhenUsed="0"/>
+    <w:lsdException w:name="Medium Grid 2 Accent 2" w:semiHidden="0" w:uiPriority="68" w:unhideWhenUsed="0"/>
+    <w:lsdException w:name="Medium Grid 3 Accent 2" w:semiHidden="0" w:uiPriority="69" w:unhideWhenUsed="0"/>
+    <w:lsdException w:name="Dark List Accent 2" w:semiHidden="0" w:uiPriority="70" w:unhideWhenUsed="0"/>
+    <w:lsdException w:name="Colorful Shading Accent 2" w:semiHidden="0" w:uiPriority="71" w:unhideWhenUsed="0"/>
+    <w:lsdException w:name="Colorful List Accent 2" w:semiHidden="0" w:uiPriority="72" w:unhideWhenUsed="0"/>
+    <w:lsdException w:name="Colorful Grid Accent 2" w:semiHidden="0" w:uiPriority="73" w:unhideWhenUsed="0"/>
+    <w:lsdException w:name="Light Shading Accent 3" w:semiHidden="0" w:uiPriority="60" w:unhideWhenUsed="0"/>
+    <w:lsdException w:name="Light List Accent 3" w:semiHidden="0" w:uiPriority="61" w:unhideWhenUsed="0"/>
+    <w:lsdException w:name="Light Grid Accent 3" w:semiHidden="0" w:uiPriority="62" w:unhideWhenUsed="0"/>
+    <w:lsdException w:name="Medium Shading 1 Accent 3" w:semiHidden="0" w:uiPriority="63" w:unhideWhenUsed="0"/>
+    <w:lsdException w:name="Medium Shading 2 Accent 3" w:semiHidden="0" w:uiPriority="64" w:unhideWhenUsed="0"/>
+    <w:lsdException w:name="Medium List 1 Accent 3" w:semiHidden="0" w:uiPriority="65" w:unhideWhenUsed="0"/>
+    <w:lsdException w:name="Medium List 2 Accent 3" w:semiHidden="0" w:uiPriority="66" w:unhideWhenUsed="0"/>
+    <w:lsdException w:name="Medium Grid 1 Accent 3" w:semiHidden="0" w:uiPriority="67" w:unhideWhenUsed="0"/>
+    <w:lsdException w:name="Medium Grid 2 Accent 3" w:semiHidden="0" w:uiPriority="68" w:unhideWhenUsed="0"/>
+    <w:lsdException w:name="Medium Grid 3 Accent 3" w:semiHidden="0" w:uiPriority="69" w:unhideWhenUsed="0"/>
+    <w:lsdException w:name="Dark List Accent 3" w:semiHidden="0" w:uiPriority="70" w:unhideWhenUsed="0"/>
+    <w:lsdException w:name="Colorful Shading Accent 3" w:semiHidden="0" w:uiPriority="71" w:unhideWhenUsed="0"/>
+    <w:lsdException w:name="Colorful List Accent 3" w:semiHidden="0" w:uiPriority="72" w:unhideWhenUsed="0"/>
+    <w:lsdException w:name="Colorful Grid Accent 3" w:semiHidden="0" w:uiPriority="73" w:unhideWhenUsed="0"/>
+    <w:lsdException w:name="Light Shading Accent 4" w:semiHidden="0" w:uiPriority="60" w:unhideWhenUsed="0"/>
+    <w:lsdException w:name="Light List Accent 4" w:semiHidden="0" w:uiPriority="61" w:unhideWhenUsed="0"/>
+    <w:lsdException w:name="Light Grid Accent 4" w:semiHidden="0" w:uiPriority="62" w:unhideWhenUsed="0"/>
+    <w:lsdException w:name="Medium Shading 1 Accent 4" w:semiHidden="0" w:uiPriority="63" w:unhideWhenUsed="0"/>
+    <w:lsdException w:name="Medium Shading 2 Accent 4" w:semiHidden="0" w:uiPriority="64" w:unhideWhenUsed="0"/>
+    <w:lsdException w:name="Medium List 1 Accent 4" w:semiHidden="0" w:uiPriority="65" w:unhideWhenUsed="0"/>
+    <w:lsdException w:name="Medium List 2 Accent 4" w:semiHidden="0" w:uiPriority="66" w:unhideWhenUsed="0"/>
+    <w:lsdException w:name="Medium Grid 1 Accent 4" w:semiHidden="0" w:uiPriority="67" w:unhideWhenUsed="0"/>
+    <w:lsdException w:name="Medium Grid 2 Accent 4" w:semiHidden="0" w:uiPriority="68" w:unhideWhenUsed="0"/>
+    <w:lsdException w:name="Medium Grid 3 Accent 4" w:semiHidden="0" w:uiPriority="69" w:unhideWhenUsed="0"/>
+    <w:lsdException w:name="Dark List Accent 4" w:semiHidden="0" w:uiPriority="70" w:unhideWhenUsed="0"/>
+    <w:lsdException w:name="Colorful Shading Accent 4" w:semiHidden="0" w:uiPriority="71" w:unhideWhenUsed="0"/>
+    <w:lsdException w:name="Colorful List Accent 4" w:semiHidden="0" w:uiPriority="72" w:unhideWhenUsed="0"/>
+    <w:lsdException w:name="Colorful Grid Accent 4" w:semiHidden="0" w:uiPriority="73" w:unhideWhenUsed="0"/>
+    <w:lsdException w:name="Light Shading Accent 5" w:semiHidden="0" w:uiPriority="60" w:unhideWhenUsed="0"/>
+    <w:lsdException w:name="Light List Accent 5" w:semiHidden="0" w:uiPriority="61" w:unhideWhenUsed="0"/>
+    <w:lsdException w:name="Light Grid Accent 5" w:semiHidden="0" w:uiPriority="62" w:unhideWhenUsed="0"/>
+    <w:lsdException w:name="Medium Shading 1 Accent 5" w:semiHidden="0" w:uiPriority="63" w:unhideWhenUsed="0"/>
+    <w:lsdException w:name="Medium Shading 2 Accent 5" w:semiHidden="0" w:uiPriority="64" w:unhideWhenUsed="0"/>
+    <w:lsdException w:name="Medium List 1 Accent 5" w:semiHidden="0" w:uiPriority="65" w:unhideWhenUsed="0"/>
+    <w:lsdException w:name="Medium List 2 Accent 5" w:semiHidden="0" w:uiPriority="66" w:unhideWhenUsed="0"/>
+    <w:lsdException w:name="Medium Grid 1 Accent 5" w:semiHidden="0" w:uiPriority="67" w:unhideWhenUsed="0"/>
+    <w:lsdException w:name="Medium Grid 2 Accent 5" w:semiHidden="0" w:uiPriority="68" w:unhideWhenUsed="0"/>
+    <w:lsdException w:name="Medium Grid 3 Accent 5" w:semiHidden="0" w:uiPriority="69" w:unhideWhenUsed="0"/>
+    <w:lsdException w:name="Dark List Accent 5" w:semiHidden="0" w:uiPriority="70" w:unhideWhenUsed="0"/>
+    <w:lsdException w:name="Colorful Shading Accent 5" w:semiHidden="0" w:uiPriority="71" w:unhideWhenUsed="0"/>
+    <w:lsdException w:name="Colorful List Accent 5" w:semiHidden="0" w:uiPriority="72" w:unhideWhenUsed="0"/>
+    <w:lsdException w:name="Colorful Grid Accent 5" w:semiHidden="0" w:uiPriority="73" w:unhideWhenUsed="0"/>
+    <w:lsdException w:name="Light Shading Accent 6" w:semiHidden="0" w:uiPriority="60" w:unhideWhenUsed="0"/>
+    <w:lsdException w:name="Light List Accent 6" w:semiHidden="0" w:uiPriority="61" w:unhideWhenUsed="0"/>
+    <w:lsdException w:name="Light Grid Accent 6" w:semiHidden="0" w:uiPriority="62" w:unhideWhenUsed="0"/>
+    <w:lsdException w:name="Medium Shading 1 Accent 6" w:semiHidden="0" w:uiPriority="63" w:unhideWhenUsed="0"/>
+    <w:lsdException w:name="Medium Shading 2 Accent 6" w:semiHidden="0" w:uiPriority="64" w:unhideWhenUsed="0"/>
+    <w:lsdException w:name="Medium List 1 Accent 6" w:semiHidden="0" w:uiPriority="65" w:unhideWhenUsed="0"/>
+    <w:lsdException w:name="Medium List 2 Accent 6" w:semiHidden="0" w:uiPriority="66" w:unhideWhenUsed="0"/>
+    <w:lsdException w:name="Medium Grid 1 Accent 6" w:semiHidden="0" w:uiPriority="67" w:unhideWhenUsed="0"/>
+    <w:lsdException w:name="Medium Grid 2 Accent 6" w:semiHidden="0" w:uiPriority="68" w:unhideWhenUsed="0"/>
+    <w:lsdException w:name="Medium Grid 3 Accent 6" w:semiHidden="0" w:uiPriority="69" w:unhideWhenUsed="0"/>
+    <w:lsdException w:name="Dark List Accent 6" w:semiHidden="0" w:uiPriority="70" w:unhideWhenUsed="0"/>
+    <w:lsdException w:name="Colorful Shading Accent 6" w:semiHidden="0" w:uiPriority="71" w:unhideWhenUsed="0"/>
+    <w:lsdException w:name="Colorful List Accent 6" w:semiHidden="0" w:uiPriority="72" w:unhideWhenUsed="0"/>
+    <w:lsdException w:name="Colorful Grid Accent 6" w:semiHidden="0" w:uiPriority="73" w:unhideWhenUsed="0"/>
+    <w:lsdException w:name="Subtle Emphasis" w:semiHidden="0" w:uiPriority="19" w:unhideWhenUsed="0" w:qFormat="1"/>
+    <w:lsdException w:name="Intense Emphasis" w:semiHidden="0" w:uiPriority="21" w:unhideWhenUsed="0" w:qFormat="1"/>
+    <w:lsdException w:name="Subtle Reference" w:semiHidden="0" w:uiPriority="31" w:unhideWhenUsed="0" w:qFormat="1"/>
+    <w:lsdException w:name="Intense Reference" w:semiHidden="0" w:uiPriority="32" w:unhideWhenUsed="0" w:qFormat="1"/>
+    <w:lsdException w:name="Book Title" w:semiHidden="0" w:uiPriority="33" w:unhideWhenUsed="0" w:qFormat="1"/>
+    <w:lsdException w:name="Bibliography" w:uiPriority="37"/>
+    <w:lsdException w:name="TOC Heading" w:uiPriority="39" w:qFormat="1"/>
   </w:latentStyles>
   <w:style w:type="paragraph" w:default="1" w:styleId="Normal">
     <w:name w:val="Normal"/>
     <w:qFormat/>
   </w:style>
-  <w:style w:type="character" w:default="1" w:styleId="DefaultParagraphFont">
+  <w:style w:type="character" w:default="1" w:styleId="Standardstycketeckensnitt">
     <w:name w:val="Default Paragraph Font"/>
     <w:uiPriority w:val="1"/>
+    <w:semiHidden/>
     <w:unhideWhenUsed/>
   </w:style>
-  <w:style w:type="table" w:default="1" w:styleId="TableNormal">
+  <w:style w:type="table" w:default="1" w:styleId="Normaltabell">
     <w:name w:val="Normal Table"/>
     <w:uiPriority w:val="99"/>
     <w:semiHidden/>
@@ -1818,13 +1533,13 @@
       </w:tblCellMar>
     </w:tblPr>
   </w:style>
-  <w:style w:type="numbering" w:default="1" w:styleId="NoList">
+  <w:style w:type="numbering" w:default="1" w:styleId="Ingenlista">
     <w:name w:val="No List"/>
     <w:uiPriority w:val="99"/>
     <w:semiHidden/>
     <w:unhideWhenUsed/>
   </w:style>
-  <w:style w:type="paragraph" w:styleId="ListParagraph">
+  <w:style w:type="paragraph" w:styleId="Liststycke">
     <w:name w:val="List Paragraph"/>
     <w:basedOn w:val="Normal"/>
     <w:uiPriority w:val="34"/>
@@ -1834,6 +1549,267 @@
       <w:ind w:left="720"/>
       <w:contextualSpacing/>
     </w:pPr>
+  </w:style>
+  <w:style w:type="paragraph" w:styleId="Ballongtext">
+    <w:name w:val="Balloon Text"/>
+    <w:basedOn w:val="Normal"/>
+    <w:link w:val="BallongtextChar"/>
+    <w:uiPriority w:val="99"/>
+    <w:semiHidden/>
+    <w:unhideWhenUsed/>
+    <w:rsid w:val="00A80DAE"/>
+    <w:pPr>
+      <w:spacing w:after="0" w:line="240" w:lineRule="auto"/>
+    </w:pPr>
+    <w:rPr>
+      <w:rFonts w:ascii="Tahoma" w:hAnsi="Tahoma" w:cs="Tahoma"/>
+      <w:sz w:val="16"/>
+      <w:szCs w:val="16"/>
+    </w:rPr>
+  </w:style>
+  <w:style w:type="character" w:customStyle="1" w:styleId="BallongtextChar">
+    <w:name w:val="Ballongtext Char"/>
+    <w:basedOn w:val="Standardstycketeckensnitt"/>
+    <w:link w:val="Ballongtext"/>
+    <w:uiPriority w:val="99"/>
+    <w:semiHidden/>
+    <w:rsid w:val="00A80DAE"/>
+    <w:rPr>
+      <w:rFonts w:ascii="Tahoma" w:hAnsi="Tahoma" w:cs="Tahoma"/>
+      <w:sz w:val="16"/>
+      <w:szCs w:val="16"/>
+    </w:rPr>
+  </w:style>
+</w:styles>
+</file>
+
+<file path=word/stylesWithEffects.xml><?xml version="1.0" encoding="utf-8"?>
+<w:styles xmlns:wpc="http://schemas.microsoft.com/office/word/2010/wordprocessingCanvas" xmlns:mc="http://schemas.openxmlformats.org/markup-compatibility/2006" xmlns:o="urn:schemas-microsoft-com:office:office" xmlns:r="http://schemas.openxmlformats.org/officeDocument/2006/relationships" xmlns:m="http://schemas.openxmlformats.org/officeDocument/2006/math" xmlns:v="urn:schemas-microsoft-com:vml" xmlns:wp14="http://schemas.microsoft.com/office/word/2010/wordprocessingDrawing" xmlns:wp="http://schemas.openxmlformats.org/drawingml/2006/wordprocessingDrawing" xmlns:w10="urn:schemas-microsoft-com:office:word" xmlns:w="http://schemas.openxmlformats.org/wordprocessingml/2006/main" xmlns:w14="http://schemas.microsoft.com/office/word/2010/wordml" xmlns:wpg="http://schemas.microsoft.com/office/word/2010/wordprocessingGroup" xmlns:wpi="http://schemas.microsoft.com/office/word/2010/wordprocessingInk" xmlns:wne="http://schemas.microsoft.com/office/word/2006/wordml" xmlns:wps="http://schemas.microsoft.com/office/word/2010/wordprocessingShape" mc:Ignorable="w14 wp14">
+  <w:docDefaults>
+    <w:rPrDefault>
+      <w:rPr>
+        <w:rFonts w:asciiTheme="minorHAnsi" w:eastAsiaTheme="minorHAnsi" w:hAnsiTheme="minorHAnsi" w:cstheme="minorBidi"/>
+        <w:sz w:val="22"/>
+        <w:szCs w:val="22"/>
+        <w:lang w:val="sv-SE" w:eastAsia="en-US" w:bidi="ar-SA"/>
+      </w:rPr>
+    </w:rPrDefault>
+    <w:pPrDefault>
+      <w:pPr>
+        <w:spacing w:after="200" w:line="276" w:lineRule="auto"/>
+      </w:pPr>
+    </w:pPrDefault>
+  </w:docDefaults>
+  <w:latentStyles w:defLockedState="0" w:defUIPriority="99" w:defSemiHidden="1" w:defUnhideWhenUsed="1" w:defQFormat="0" w:count="267">
+    <w:lsdException w:name="Normal" w:semiHidden="0" w:uiPriority="0" w:unhideWhenUsed="0" w:qFormat="1"/>
+    <w:lsdException w:name="heading 1" w:semiHidden="0" w:uiPriority="9" w:unhideWhenUsed="0" w:qFormat="1"/>
+    <w:lsdException w:name="heading 2" w:uiPriority="9" w:qFormat="1"/>
+    <w:lsdException w:name="heading 3" w:uiPriority="9" w:qFormat="1"/>
+    <w:lsdException w:name="heading 4" w:uiPriority="9" w:qFormat="1"/>
+    <w:lsdException w:name="heading 5" w:uiPriority="9" w:qFormat="1"/>
+    <w:lsdException w:name="heading 6" w:uiPriority="9" w:qFormat="1"/>
+    <w:lsdException w:name="heading 7" w:uiPriority="9" w:qFormat="1"/>
+    <w:lsdException w:name="heading 8" w:uiPriority="9" w:qFormat="1"/>
+    <w:lsdException w:name="heading 9" w:uiPriority="9" w:qFormat="1"/>
+    <w:lsdException w:name="toc 1" w:uiPriority="39"/>
+    <w:lsdException w:name="toc 2" w:uiPriority="39"/>
+    <w:lsdException w:name="toc 3" w:uiPriority="39"/>
+    <w:lsdException w:name="toc 4" w:uiPriority="39"/>
+    <w:lsdException w:name="toc 5" w:uiPriority="39"/>
+    <w:lsdException w:name="toc 6" w:uiPriority="39"/>
+    <w:lsdException w:name="toc 7" w:uiPriority="39"/>
+    <w:lsdException w:name="toc 8" w:uiPriority="39"/>
+    <w:lsdException w:name="toc 9" w:uiPriority="39"/>
+    <w:lsdException w:name="caption" w:uiPriority="35" w:qFormat="1"/>
+    <w:lsdException w:name="Title" w:semiHidden="0" w:uiPriority="10" w:unhideWhenUsed="0" w:qFormat="1"/>
+    <w:lsdException w:name="Default Paragraph Font" w:uiPriority="1"/>
+    <w:lsdException w:name="Subtitle" w:semiHidden="0" w:uiPriority="11" w:unhideWhenUsed="0" w:qFormat="1"/>
+    <w:lsdException w:name="Strong" w:semiHidden="0" w:uiPriority="22" w:unhideWhenUsed="0" w:qFormat="1"/>
+    <w:lsdException w:name="Emphasis" w:semiHidden="0" w:uiPriority="20" w:unhideWhenUsed="0" w:qFormat="1"/>
+    <w:lsdException w:name="Table Grid" w:uiPriority="59"/>
+    <w:lsdException w:name="Placeholder Text" w:unhideWhenUsed="0"/>
+    <w:lsdException w:name="No Spacing" w:semiHidden="0" w:uiPriority="1" w:unhideWhenUsed="0" w:qFormat="1"/>
+    <w:lsdException w:name="Light Shading" w:semiHidden="0" w:uiPriority="60" w:unhideWhenUsed="0"/>
+    <w:lsdException w:name="Light List" w:semiHidden="0" w:uiPriority="61" w:unhideWhenUsed="0"/>
+    <w:lsdException w:name="Light Grid" w:semiHidden="0" w:uiPriority="62" w:unhideWhenUsed="0"/>
+    <w:lsdException w:name="Medium Shading 1" w:semiHidden="0" w:uiPriority="63" w:unhideWhenUsed="0"/>
+    <w:lsdException w:name="Medium Shading 2" w:semiHidden="0" w:uiPriority="64" w:unhideWhenUsed="0"/>
+    <w:lsdException w:name="Medium List 1" w:semiHidden="0" w:uiPriority="65" w:unhideWhenUsed="0"/>
+    <w:lsdException w:name="Medium List 2" w:semiHidden="0" w:uiPriority="66" w:unhideWhenUsed="0"/>
+    <w:lsdException w:name="Medium Grid 1" w:semiHidden="0" w:uiPriority="67" w:unhideWhenUsed="0"/>
+    <w:lsdException w:name="Medium Grid 2" w:semiHidden="0" w:uiPriority="68" w:unhideWhenUsed="0"/>
+    <w:lsdException w:name="Medium Grid 3" w:semiHidden="0" w:uiPriority="69" w:unhideWhenUsed="0"/>
+    <w:lsdException w:name="Dark List" w:semiHidden="0" w:uiPriority="70" w:unhideWhenUsed="0"/>
+    <w:lsdException w:name="Colorful Shading" w:semiHidden="0" w:uiPriority="71" w:unhideWhenUsed="0"/>
+    <w:lsdException w:name="Colorful List" w:semiHidden="0" w:uiPriority="72" w:unhideWhenUsed="0"/>
+    <w:lsdException w:name="Colorful Grid" w:semiHidden="0" w:uiPriority="73" w:unhideWhenUsed="0"/>
+    <w:lsdException w:name="Light Shading Accent 1" w:semiHidden="0" w:uiPriority="60" w:unhideWhenUsed="0"/>
+    <w:lsdException w:name="Light List Accent 1" w:semiHidden="0" w:uiPriority="61" w:unhideWhenUsed="0"/>
+    <w:lsdException w:name="Light Grid Accent 1" w:semiHidden="0" w:uiPriority="62" w:unhideWhenUsed="0"/>
+    <w:lsdException w:name="Medium Shading 1 Accent 1" w:semiHidden="0" w:uiPriority="63" w:unhideWhenUsed="0"/>
+    <w:lsdException w:name="Medium Shading 2 Accent 1" w:semiHidden="0" w:uiPriority="64" w:unhideWhenUsed="0"/>
+    <w:lsdException w:name="Medium List 1 Accent 1" w:semiHidden="0" w:uiPriority="65" w:unhideWhenUsed="0"/>
+    <w:lsdException w:name="Revision" w:unhideWhenUsed="0"/>
+    <w:lsdException w:name="List Paragraph" w:semiHidden="0" w:uiPriority="34" w:unhideWhenUsed="0" w:qFormat="1"/>
+    <w:lsdException w:name="Quote" w:semiHidden="0" w:uiPriority="29" w:unhideWhenUsed="0" w:qFormat="1"/>
+    <w:lsdException w:name="Intense Quote" w:semiHidden="0" w:uiPriority="30" w:unhideWhenUsed="0" w:qFormat="1"/>
+    <w:lsdException w:name="Medium List 2 Accent 1" w:semiHidden="0" w:uiPriority="66" w:unhideWhenUsed="0"/>
+    <w:lsdException w:name="Medium Grid 1 Accent 1" w:semiHidden="0" w:uiPriority="67" w:unhideWhenUsed="0"/>
+    <w:lsdException w:name="Medium Grid 2 Accent 1" w:semiHidden="0" w:uiPriority="68" w:unhideWhenUsed="0"/>
+    <w:lsdException w:name="Medium Grid 3 Accent 1" w:semiHidden="0" w:uiPriority="69" w:unhideWhenUsed="0"/>
+    <w:lsdException w:name="Dark List Accent 1" w:semiHidden="0" w:uiPriority="70" w:unhideWhenUsed="0"/>
+    <w:lsdException w:name="Colorful Shading Accent 1" w:semiHidden="0" w:uiPriority="71" w:unhideWhenUsed="0"/>
+    <w:lsdException w:name="Colorful List Accent 1" w:semiHidden="0" w:uiPriority="72" w:unhideWhenUsed="0"/>
+    <w:lsdException w:name="Colorful Grid Accent 1" w:semiHidden="0" w:uiPriority="73" w:unhideWhenUsed="0"/>
+    <w:lsdException w:name="Light Shading Accent 2" w:semiHidden="0" w:uiPriority="60" w:unhideWhenUsed="0"/>
+    <w:lsdException w:name="Light List Accent 2" w:semiHidden="0" w:uiPriority="61" w:unhideWhenUsed="0"/>
+    <w:lsdException w:name="Light Grid Accent 2" w:semiHidden="0" w:uiPriority="62" w:unhideWhenUsed="0"/>
+    <w:lsdException w:name="Medium Shading 1 Accent 2" w:semiHidden="0" w:uiPriority="63" w:unhideWhenUsed="0"/>
+    <w:lsdException w:name="Medium Shading 2 Accent 2" w:semiHidden="0" w:uiPriority="64" w:unhideWhenUsed="0"/>
+    <w:lsdException w:name="Medium List 1 Accent 2" w:semiHidden="0" w:uiPriority="65" w:unhideWhenUsed="0"/>
+    <w:lsdException w:name="Medium List 2 Accent 2" w:semiHidden="0" w:uiPriority="66" w:unhideWhenUsed="0"/>
+    <w:lsdException w:name="Medium Grid 1 Accent 2" w:semiHidden="0" w:uiPriority="67" w:unhideWhenUsed="0"/>
+    <w:lsdException w:name="Medium Grid 2 Accent 2" w:semiHidden="0" w:uiPriority="68" w:unhideWhenUsed="0"/>
+    <w:lsdException w:name="Medium Grid 3 Accent 2" w:semiHidden="0" w:uiPriority="69" w:unhideWhenUsed="0"/>
+    <w:lsdException w:name="Dark List Accent 2" w:semiHidden="0" w:uiPriority="70" w:unhideWhenUsed="0"/>
+    <w:lsdException w:name="Colorful Shading Accent 2" w:semiHidden="0" w:uiPriority="71" w:unhideWhenUsed="0"/>
+    <w:lsdException w:name="Colorful List Accent 2" w:semiHidden="0" w:uiPriority="72" w:unhideWhenUsed="0"/>
+    <w:lsdException w:name="Colorful Grid Accent 2" w:semiHidden="0" w:uiPriority="73" w:unhideWhenUsed="0"/>
+    <w:lsdException w:name="Light Shading Accent 3" w:semiHidden="0" w:uiPriority="60" w:unhideWhenUsed="0"/>
+    <w:lsdException w:name="Light List Accent 3" w:semiHidden="0" w:uiPriority="61" w:unhideWhenUsed="0"/>
+    <w:lsdException w:name="Light Grid Accent 3" w:semiHidden="0" w:uiPriority="62" w:unhideWhenUsed="0"/>
+    <w:lsdException w:name="Medium Shading 1 Accent 3" w:semiHidden="0" w:uiPriority="63" w:unhideWhenUsed="0"/>
+    <w:lsdException w:name="Medium Shading 2 Accent 3" w:semiHidden="0" w:uiPriority="64" w:unhideWhenUsed="0"/>
+    <w:lsdException w:name="Medium List 1 Accent 3" w:semiHidden="0" w:uiPriority="65" w:unhideWhenUsed="0"/>
+    <w:lsdException w:name="Medium List 2 Accent 3" w:semiHidden="0" w:uiPriority="66" w:unhideWhenUsed="0"/>
+    <w:lsdException w:name="Medium Grid 1 Accent 3" w:semiHidden="0" w:uiPriority="67" w:unhideWhenUsed="0"/>
+    <w:lsdException w:name="Medium Grid 2 Accent 3" w:semiHidden="0" w:uiPriority="68" w:unhideWhenUsed="0"/>
+    <w:lsdException w:name="Medium Grid 3 Accent 3" w:semiHidden="0" w:uiPriority="69" w:unhideWhenUsed="0"/>
+    <w:lsdException w:name="Dark List Accent 3" w:semiHidden="0" w:uiPriority="70" w:unhideWhenUsed="0"/>
+    <w:lsdException w:name="Colorful Shading Accent 3" w:semiHidden="0" w:uiPriority="71" w:unhideWhenUsed="0"/>
+    <w:lsdException w:name="Colorful List Accent 3" w:semiHidden="0" w:uiPriority="72" w:unhideWhenUsed="0"/>
+    <w:lsdException w:name="Colorful Grid Accent 3" w:semiHidden="0" w:uiPriority="73" w:unhideWhenUsed="0"/>
+    <w:lsdException w:name="Light Shading Accent 4" w:semiHidden="0" w:uiPriority="60" w:unhideWhenUsed="0"/>
+    <w:lsdException w:name="Light List Accent 4" w:semiHidden="0" w:uiPriority="61" w:unhideWhenUsed="0"/>
+    <w:lsdException w:name="Light Grid Accent 4" w:semiHidden="0" w:uiPriority="62" w:unhideWhenUsed="0"/>
+    <w:lsdException w:name="Medium Shading 1 Accent 4" w:semiHidden="0" w:uiPriority="63" w:unhideWhenUsed="0"/>
+    <w:lsdException w:name="Medium Shading 2 Accent 4" w:semiHidden="0" w:uiPriority="64" w:unhideWhenUsed="0"/>
+    <w:lsdException w:name="Medium List 1 Accent 4" w:semiHidden="0" w:uiPriority="65" w:unhideWhenUsed="0"/>
+    <w:lsdException w:name="Medium List 2 Accent 4" w:semiHidden="0" w:uiPriority="66" w:unhideWhenUsed="0"/>
+    <w:lsdException w:name="Medium Grid 1 Accent 4" w:semiHidden="0" w:uiPriority="67" w:unhideWhenUsed="0"/>
+    <w:lsdException w:name="Medium Grid 2 Accent 4" w:semiHidden="0" w:uiPriority="68" w:unhideWhenUsed="0"/>
+    <w:lsdException w:name="Medium Grid 3 Accent 4" w:semiHidden="0" w:uiPriority="69" w:unhideWhenUsed="0"/>
+    <w:lsdException w:name="Dark List Accent 4" w:semiHidden="0" w:uiPriority="70" w:unhideWhenUsed="0"/>
+    <w:lsdException w:name="Colorful Shading Accent 4" w:semiHidden="0" w:uiPriority="71" w:unhideWhenUsed="0"/>
+    <w:lsdException w:name="Colorful List Accent 4" w:semiHidden="0" w:uiPriority="72" w:unhideWhenUsed="0"/>
+    <w:lsdException w:name="Colorful Grid Accent 4" w:semiHidden="0" w:uiPriority="73" w:unhideWhenUsed="0"/>
+    <w:lsdException w:name="Light Shading Accent 5" w:semiHidden="0" w:uiPriority="60" w:unhideWhenUsed="0"/>
+    <w:lsdException w:name="Light List Accent 5" w:semiHidden="0" w:uiPriority="61" w:unhideWhenUsed="0"/>
+    <w:lsdException w:name="Light Grid Accent 5" w:semiHidden="0" w:uiPriority="62" w:unhideWhenUsed="0"/>
+    <w:lsdException w:name="Medium Shading 1 Accent 5" w:semiHidden="0" w:uiPriority="63" w:unhideWhenUsed="0"/>
+    <w:lsdException w:name="Medium Shading 2 Accent 5" w:semiHidden="0" w:uiPriority="64" w:unhideWhenUsed="0"/>
+    <w:lsdException w:name="Medium List 1 Accent 5" w:semiHidden="0" w:uiPriority="65" w:unhideWhenUsed="0"/>
+    <w:lsdException w:name="Medium List 2 Accent 5" w:semiHidden="0" w:uiPriority="66" w:unhideWhenUsed="0"/>
+    <w:lsdException w:name="Medium Grid 1 Accent 5" w:semiHidden="0" w:uiPriority="67" w:unhideWhenUsed="0"/>
+    <w:lsdException w:name="Medium Grid 2 Accent 5" w:semiHidden="0" w:uiPriority="68" w:unhideWhenUsed="0"/>
+    <w:lsdException w:name="Medium Grid 3 Accent 5" w:semiHidden="0" w:uiPriority="69" w:unhideWhenUsed="0"/>
+    <w:lsdException w:name="Dark List Accent 5" w:semiHidden="0" w:uiPriority="70" w:unhideWhenUsed="0"/>
+    <w:lsdException w:name="Colorful Shading Accent 5" w:semiHidden="0" w:uiPriority="71" w:unhideWhenUsed="0"/>
+    <w:lsdException w:name="Colorful List Accent 5" w:semiHidden="0" w:uiPriority="72" w:unhideWhenUsed="0"/>
+    <w:lsdException w:name="Colorful Grid Accent 5" w:semiHidden="0" w:uiPriority="73" w:unhideWhenUsed="0"/>
+    <w:lsdException w:name="Light Shading Accent 6" w:semiHidden="0" w:uiPriority="60" w:unhideWhenUsed="0"/>
+    <w:lsdException w:name="Light List Accent 6" w:semiHidden="0" w:uiPriority="61" w:unhideWhenUsed="0"/>
+    <w:lsdException w:name="Light Grid Accent 6" w:semiHidden="0" w:uiPriority="62" w:unhideWhenUsed="0"/>
+    <w:lsdException w:name="Medium Shading 1 Accent 6" w:semiHidden="0" w:uiPriority="63" w:unhideWhenUsed="0"/>
+    <w:lsdException w:name="Medium Shading 2 Accent 6" w:semiHidden="0" w:uiPriority="64" w:unhideWhenUsed="0"/>
+    <w:lsdException w:name="Medium List 1 Accent 6" w:semiHidden="0" w:uiPriority="65" w:unhideWhenUsed="0"/>
+    <w:lsdException w:name="Medium List 2 Accent 6" w:semiHidden="0" w:uiPriority="66" w:unhideWhenUsed="0"/>
+    <w:lsdException w:name="Medium Grid 1 Accent 6" w:semiHidden="0" w:uiPriority="67" w:unhideWhenUsed="0"/>
+    <w:lsdException w:name="Medium Grid 2 Accent 6" w:semiHidden="0" w:uiPriority="68" w:unhideWhenUsed="0"/>
+    <w:lsdException w:name="Medium Grid 3 Accent 6" w:semiHidden="0" w:uiPriority="69" w:unhideWhenUsed="0"/>
+    <w:lsdException w:name="Dark List Accent 6" w:semiHidden="0" w:uiPriority="70" w:unhideWhenUsed="0"/>
+    <w:lsdException w:name="Colorful Shading Accent 6" w:semiHidden="0" w:uiPriority="71" w:unhideWhenUsed="0"/>
+    <w:lsdException w:name="Colorful List Accent 6" w:semiHidden="0" w:uiPriority="72" w:unhideWhenUsed="0"/>
+    <w:lsdException w:name="Colorful Grid Accent 6" w:semiHidden="0" w:uiPriority="73" w:unhideWhenUsed="0"/>
+    <w:lsdException w:name="Subtle Emphasis" w:semiHidden="0" w:uiPriority="19" w:unhideWhenUsed="0" w:qFormat="1"/>
+    <w:lsdException w:name="Intense Emphasis" w:semiHidden="0" w:uiPriority="21" w:unhideWhenUsed="0" w:qFormat="1"/>
+    <w:lsdException w:name="Subtle Reference" w:semiHidden="0" w:uiPriority="31" w:unhideWhenUsed="0" w:qFormat="1"/>
+    <w:lsdException w:name="Intense Reference" w:semiHidden="0" w:uiPriority="32" w:unhideWhenUsed="0" w:qFormat="1"/>
+    <w:lsdException w:name="Book Title" w:semiHidden="0" w:uiPriority="33" w:unhideWhenUsed="0" w:qFormat="1"/>
+    <w:lsdException w:name="Bibliography" w:uiPriority="37"/>
+    <w:lsdException w:name="TOC Heading" w:uiPriority="39" w:qFormat="1"/>
+  </w:latentStyles>
+  <w:style w:type="paragraph" w:default="1" w:styleId="Normal">
+    <w:name w:val="Normal"/>
+    <w:qFormat/>
+  </w:style>
+  <w:style w:type="character" w:default="1" w:styleId="Standardstycketeckensnitt">
+    <w:name w:val="Default Paragraph Font"/>
+    <w:uiPriority w:val="1"/>
+    <w:semiHidden/>
+    <w:unhideWhenUsed/>
+  </w:style>
+  <w:style w:type="table" w:default="1" w:styleId="Normaltabell">
+    <w:name w:val="Normal Table"/>
+    <w:uiPriority w:val="99"/>
+    <w:semiHidden/>
+    <w:unhideWhenUsed/>
+    <w:tblPr>
+      <w:tblInd w:w="0" w:type="dxa"/>
+      <w:tblCellMar>
+        <w:top w:w="0" w:type="dxa"/>
+        <w:left w:w="108" w:type="dxa"/>
+        <w:bottom w:w="0" w:type="dxa"/>
+        <w:right w:w="108" w:type="dxa"/>
+      </w:tblCellMar>
+    </w:tblPr>
+  </w:style>
+  <w:style w:type="numbering" w:default="1" w:styleId="Ingenlista">
+    <w:name w:val="No List"/>
+    <w:uiPriority w:val="99"/>
+    <w:semiHidden/>
+    <w:unhideWhenUsed/>
+  </w:style>
+  <w:style w:type="paragraph" w:styleId="Liststycke">
+    <w:name w:val="List Paragraph"/>
+    <w:basedOn w:val="Normal"/>
+    <w:uiPriority w:val="34"/>
+    <w:qFormat/>
+    <w:rsid w:val="0003339E"/>
+    <w:pPr>
+      <w:ind w:left="720"/>
+      <w:contextualSpacing/>
+    </w:pPr>
+  </w:style>
+  <w:style w:type="paragraph" w:styleId="Ballongtext">
+    <w:name w:val="Balloon Text"/>
+    <w:basedOn w:val="Normal"/>
+    <w:link w:val="BallongtextChar"/>
+    <w:uiPriority w:val="99"/>
+    <w:semiHidden/>
+    <w:unhideWhenUsed/>
+    <w:rsid w:val="00A80DAE"/>
+    <w:pPr>
+      <w:spacing w:after="0" w:line="240" w:lineRule="auto"/>
+    </w:pPr>
+    <w:rPr>
+      <w:rFonts w:ascii="Tahoma" w:hAnsi="Tahoma" w:cs="Tahoma"/>
+      <w:sz w:val="16"/>
+      <w:szCs w:val="16"/>
+    </w:rPr>
+  </w:style>
+  <w:style w:type="character" w:customStyle="1" w:styleId="BallongtextChar">
+    <w:name w:val="Ballongtext Char"/>
+    <w:basedOn w:val="Standardstycketeckensnitt"/>
+    <w:link w:val="Ballongtext"/>
+    <w:uiPriority w:val="99"/>
+    <w:semiHidden/>
+    <w:rsid w:val="00A80DAE"/>
+    <w:rPr>
+      <w:rFonts w:ascii="Tahoma" w:hAnsi="Tahoma" w:cs="Tahoma"/>
+      <w:sz w:val="16"/>
+      <w:szCs w:val="16"/>
+    </w:rPr>
   </w:style>
 </w:styles>
 </file>

</xml_diff>